<commit_message>
seguimiento archivo html y css
</commit_message>
<xml_diff>
--- a/git.docx
+++ b/git.docx
@@ -1640,6 +1640,10 @@
     </w:p>
     <w:p>
       <w:r>
+        <w:rPr>
+          <w:noProof/>
+          <w:lang w:eastAsia="es-CO"/>
+        </w:rPr>
         <w:drawing>
           <wp:inline distT="0" distB="0" distL="0" distR="0" wp14:anchorId="1D4FEEBB" wp14:editId="1E864118">
             <wp:extent cx="3809524" cy="2285714"/>
@@ -1721,6 +1725,10 @@
     </w:p>
     <w:p>
       <w:r>
+        <w:rPr>
+          <w:noProof/>
+          <w:lang w:eastAsia="es-CO"/>
+        </w:rPr>
         <w:drawing>
           <wp:inline distT="0" distB="0" distL="0" distR="0" wp14:anchorId="49AD5338" wp14:editId="195E553A">
             <wp:extent cx="3152381" cy="1704762"/>
@@ -1906,6 +1914,10 @@
     </w:p>
     <w:p>
       <w:r>
+        <w:rPr>
+          <w:noProof/>
+          <w:lang w:eastAsia="es-CO"/>
+        </w:rPr>
         <w:lastRenderedPageBreak/>
         <w:drawing>
           <wp:inline distT="0" distB="0" distL="0" distR="0" wp14:anchorId="49C9B203" wp14:editId="10CB7AD7">
@@ -1985,6 +1997,10 @@
     </w:p>
     <w:p>
       <w:r>
+        <w:rPr>
+          <w:noProof/>
+          <w:lang w:eastAsia="es-CO"/>
+        </w:rPr>
         <w:drawing>
           <wp:inline distT="0" distB="0" distL="0" distR="0" wp14:anchorId="6CE1F3B3" wp14:editId="334F1775">
             <wp:extent cx="4180953" cy="695238"/>
@@ -2069,6 +2085,10 @@
     </w:p>
     <w:p>
       <w:r>
+        <w:rPr>
+          <w:noProof/>
+          <w:lang w:eastAsia="es-CO"/>
+        </w:rPr>
         <w:drawing>
           <wp:inline distT="0" distB="0" distL="0" distR="0" wp14:anchorId="65E8E882" wp14:editId="55EDB4AB">
             <wp:extent cx="4466667" cy="1314286"/>
@@ -2221,6 +2241,10 @@
     </w:p>
     <w:p>
       <w:r>
+        <w:rPr>
+          <w:noProof/>
+          <w:lang w:eastAsia="es-CO"/>
+        </w:rPr>
         <w:drawing>
           <wp:inline distT="0" distB="0" distL="0" distR="0" wp14:anchorId="32950B2F" wp14:editId="1ADACCEA">
             <wp:extent cx="4790477" cy="2828572"/>
@@ -2289,12 +2313,392 @@
     </w:p>
     <w:p/>
     <w:p>
-      <w:r>
-        <w:t>Clase 11</w:t>
+      <w:proofErr w:type="spellStart"/>
+      <w:r>
+        <w:t>C</w:t>
+      </w:r>
+      <w:r>
+        <w:t>si</w:t>
+      </w:r>
+      <w:proofErr w:type="spellEnd"/>
+      <w:r>
+        <w:t xml:space="preserve"> quiero retroceder a la </w:t>
+      </w:r>
+      <w:proofErr w:type="spellStart"/>
+      <w:r>
+        <w:t>version</w:t>
+      </w:r>
+      <w:proofErr w:type="spellEnd"/>
+      <w:r>
+        <w:t xml:space="preserve">  anterior, debo mostrar los </w:t>
+      </w:r>
+      <w:proofErr w:type="spellStart"/>
+      <w:r>
+        <w:t>commits</w:t>
+      </w:r>
+      <w:proofErr w:type="spellEnd"/>
+      <w:r>
+        <w:t xml:space="preserve"> hechos con</w:t>
+      </w:r>
+    </w:p>
+    <w:p>
+      <w:proofErr w:type="spellStart"/>
+      <w:r>
+        <w:t>Git</w:t>
+      </w:r>
+      <w:proofErr w:type="spellEnd"/>
+      <w:r>
+        <w:t xml:space="preserve"> log</w:t>
+      </w:r>
+      <w:r>
+        <w:sym w:font="Wingdings" w:char="F0E8"/>
+      </w:r>
+      <w:r>
+        <w:t xml:space="preserve"> </w:t>
+      </w:r>
+    </w:p>
+    <w:p>
+      <w:proofErr w:type="spellStart"/>
+      <w:r>
+        <w:t>Git</w:t>
+      </w:r>
+      <w:proofErr w:type="spellEnd"/>
+      <w:r>
+        <w:t xml:space="preserve"> </w:t>
+      </w:r>
+      <w:proofErr w:type="spellStart"/>
+      <w:r>
+        <w:t>reset</w:t>
+      </w:r>
+      <w:proofErr w:type="spellEnd"/>
+      <w:r>
+        <w:sym w:font="Wingdings" w:char="F0E8"/>
+      </w:r>
+      <w:r>
+        <w:t xml:space="preserve"> es para volver a la </w:t>
+      </w:r>
+      <w:proofErr w:type="spellStart"/>
+      <w:r>
+        <w:t>version</w:t>
+      </w:r>
+      <w:proofErr w:type="spellEnd"/>
+      <w:r>
+        <w:t xml:space="preserve"> anterior, se pone </w:t>
+      </w:r>
+      <w:proofErr w:type="spellStart"/>
+      <w:r>
+        <w:t>luiego</w:t>
+      </w:r>
+      <w:proofErr w:type="spellEnd"/>
+      <w:r>
+        <w:t xml:space="preserve"> el numero largo de </w:t>
+      </w:r>
+      <w:proofErr w:type="spellStart"/>
+      <w:r>
+        <w:t>commit</w:t>
+      </w:r>
+      <w:proofErr w:type="spellEnd"/>
+      <w:r>
+        <w:t xml:space="preserve"> para ir a esa </w:t>
+      </w:r>
+      <w:proofErr w:type="spellStart"/>
+      <w:r>
+        <w:t>version</w:t>
+      </w:r>
+      <w:proofErr w:type="spellEnd"/>
+      <w:r>
+        <w:t>.</w:t>
+      </w:r>
+    </w:p>
+    <w:p>
+      <w:proofErr w:type="spellStart"/>
+      <w:r>
+        <w:t>Git</w:t>
+      </w:r>
+      <w:proofErr w:type="spellEnd"/>
+      <w:r>
+        <w:t xml:space="preserve"> </w:t>
+      </w:r>
+      <w:proofErr w:type="spellStart"/>
+      <w:r>
+        <w:t>reset</w:t>
+      </w:r>
+      <w:proofErr w:type="spellEnd"/>
+      <w:r>
+        <w:t xml:space="preserve"> </w:t>
+      </w:r>
+      <w:proofErr w:type="spellStart"/>
+      <w:r>
+        <w:t>hard</w:t>
+      </w:r>
+      <w:proofErr w:type="spellEnd"/>
+      <w:r>
+        <w:sym w:font="Wingdings" w:char="F0E8"/>
+      </w:r>
+      <w:r>
+        <w:t xml:space="preserve"> vuelve a la </w:t>
+      </w:r>
+      <w:proofErr w:type="spellStart"/>
+      <w:r>
+        <w:t>version</w:t>
+      </w:r>
+      <w:proofErr w:type="spellEnd"/>
+      <w:r>
+        <w:t xml:space="preserve">  </w:t>
+      </w:r>
+      <w:proofErr w:type="spellStart"/>
+      <w:r>
+        <w:t>antiigua</w:t>
+      </w:r>
+      <w:proofErr w:type="spellEnd"/>
+      <w:r>
+        <w:t xml:space="preserve"> todo el repositorio, es </w:t>
+      </w:r>
+      <w:proofErr w:type="spellStart"/>
+      <w:r>
+        <w:t>pelioigroso</w:t>
+      </w:r>
+      <w:proofErr w:type="spellEnd"/>
+      <w:r>
+        <w:t xml:space="preserve"> usarlo.</w:t>
+      </w:r>
+    </w:p>
+    <w:p>
+      <w:r>
+        <w:drawing>
+          <wp:inline distT="0" distB="0" distL="0" distR="0" wp14:anchorId="2F1136CD" wp14:editId="42702CF1">
+            <wp:extent cx="5152381" cy="466667"/>
+            <wp:effectExtent l="0" t="0" r="0" b="0"/>
+            <wp:docPr id="10" name="Imagen 10"/>
+            <wp:cNvGraphicFramePr>
+              <a:graphicFrameLocks xmlns:a="http://schemas.openxmlformats.org/drawingml/2006/main" noChangeAspect="1"/>
+            </wp:cNvGraphicFramePr>
+            <a:graphic xmlns:a="http://schemas.openxmlformats.org/drawingml/2006/main">
+              <a:graphicData uri="http://schemas.openxmlformats.org/drawingml/2006/picture">
+                <pic:pic xmlns:pic="http://schemas.openxmlformats.org/drawingml/2006/picture">
+                  <pic:nvPicPr>
+                    <pic:cNvPr id="0" name=""/>
+                    <pic:cNvPicPr/>
+                  </pic:nvPicPr>
+                  <pic:blipFill>
+                    <a:blip r:embed="rId17"/>
+                    <a:stretch>
+                      <a:fillRect/>
+                    </a:stretch>
+                  </pic:blipFill>
+                  <pic:spPr>
+                    <a:xfrm>
+                      <a:off x="0" y="0"/>
+                      <a:ext cx="5152381" cy="466667"/>
+                    </a:xfrm>
+                    <a:prstGeom prst="rect">
+                      <a:avLst/>
+                    </a:prstGeom>
+                  </pic:spPr>
+                </pic:pic>
+              </a:graphicData>
+            </a:graphic>
+          </wp:inline>
+        </w:drawing>
+      </w:r>
+    </w:p>
+    <w:p>
+      <w:r>
+        <w:t xml:space="preserve">Cuando le de </w:t>
+      </w:r>
+      <w:proofErr w:type="spellStart"/>
+      <w:r>
+        <w:t>git</w:t>
+      </w:r>
+      <w:proofErr w:type="spellEnd"/>
+      <w:r>
+        <w:t xml:space="preserve"> log de nuevo, solo aparece la </w:t>
+      </w:r>
+      <w:proofErr w:type="spellStart"/>
+      <w:r>
+        <w:t>version</w:t>
+      </w:r>
+      <w:proofErr w:type="spellEnd"/>
+      <w:r>
+        <w:t xml:space="preserve"> a la que </w:t>
+      </w:r>
+      <w:proofErr w:type="spellStart"/>
+      <w:r>
+        <w:t>actualicey</w:t>
+      </w:r>
+      <w:proofErr w:type="spellEnd"/>
+      <w:r>
+        <w:t xml:space="preserve"> </w:t>
+      </w:r>
+      <w:proofErr w:type="spellStart"/>
+      <w:r>
+        <w:t>boirra</w:t>
+      </w:r>
+      <w:proofErr w:type="spellEnd"/>
+      <w:r>
+        <w:t xml:space="preserve"> todo los </w:t>
+      </w:r>
+      <w:proofErr w:type="spellStart"/>
+      <w:proofErr w:type="gramStart"/>
+      <w:r>
+        <w:t>commits</w:t>
+      </w:r>
+      <w:proofErr w:type="spellEnd"/>
+      <w:r>
+        <w:t xml:space="preserve"> ,</w:t>
+      </w:r>
+      <w:proofErr w:type="gramEnd"/>
+      <w:r>
+        <w:t xml:space="preserve"> excepto la </w:t>
+      </w:r>
+      <w:proofErr w:type="spellStart"/>
+      <w:r>
+        <w:t>version</w:t>
+      </w:r>
+      <w:proofErr w:type="spellEnd"/>
+      <w:r>
+        <w:t xml:space="preserve"> elegida.</w:t>
+      </w:r>
+    </w:p>
+    <w:p>
+      <w:proofErr w:type="spellStart"/>
+      <w:r>
+        <w:t>Git</w:t>
+      </w:r>
+      <w:proofErr w:type="spellEnd"/>
+      <w:r>
+        <w:t xml:space="preserve"> </w:t>
+      </w:r>
+      <w:proofErr w:type="spellStart"/>
+      <w:r>
+        <w:t>reset</w:t>
+      </w:r>
+      <w:proofErr w:type="spellEnd"/>
+      <w:r>
+        <w:t xml:space="preserve"> </w:t>
+      </w:r>
+      <w:proofErr w:type="spellStart"/>
+      <w:r>
+        <w:t>soft</w:t>
+      </w:r>
+      <w:proofErr w:type="spellEnd"/>
+      <w:r>
+        <w:t xml:space="preserve"> </w:t>
+      </w:r>
+      <w:r>
+        <w:sym w:font="Wingdings" w:char="F0E8"/>
+      </w:r>
+      <w:r>
+        <w:t xml:space="preserve">igual que el anterior  pero lo que </w:t>
+      </w:r>
+      <w:proofErr w:type="spellStart"/>
+      <w:r>
+        <w:t>est</w:t>
+      </w:r>
+      <w:proofErr w:type="spellEnd"/>
+      <w:r>
+        <w:t xml:space="preserve"> </w:t>
+      </w:r>
+      <w:proofErr w:type="spellStart"/>
+      <w:r>
+        <w:t>aen</w:t>
+      </w:r>
+      <w:proofErr w:type="spellEnd"/>
+      <w:r>
+        <w:t xml:space="preserve"> </w:t>
+      </w:r>
+      <w:proofErr w:type="spellStart"/>
+      <w:r>
+        <w:t>stagging</w:t>
+      </w:r>
+      <w:proofErr w:type="spellEnd"/>
+      <w:r>
+        <w:t xml:space="preserve">  </w:t>
+      </w:r>
+      <w:proofErr w:type="spellStart"/>
+      <w:r>
+        <w:t>oen</w:t>
+      </w:r>
+      <w:proofErr w:type="spellEnd"/>
+      <w:r>
+        <w:t xml:space="preserve"> </w:t>
+      </w:r>
+      <w:proofErr w:type="spellStart"/>
+      <w:r>
+        <w:t>add</w:t>
+      </w:r>
+      <w:proofErr w:type="spellEnd"/>
+      <w:r>
+        <w:t>, sigue ahí.</w:t>
+      </w:r>
+    </w:p>
+    <w:p/>
+    <w:p/>
+    <w:p>
+      <w:r>
+        <w:lastRenderedPageBreak/>
+        <w:t xml:space="preserve">Teniendo como archivo una carpeta con </w:t>
+      </w:r>
+      <w:proofErr w:type="spellStart"/>
+      <w:r>
+        <w:t>uin</w:t>
+      </w:r>
+      <w:proofErr w:type="spellEnd"/>
+      <w:r>
+        <w:t xml:space="preserve"> documento </w:t>
+      </w:r>
+      <w:proofErr w:type="spellStart"/>
+      <w:r>
+        <w:t>css</w:t>
+      </w:r>
+      <w:proofErr w:type="spellEnd"/>
+      <w:r>
+        <w:t xml:space="preserve"> y por fuera un archivo </w:t>
+      </w:r>
+      <w:proofErr w:type="spellStart"/>
+      <w:r>
+        <w:t>html</w:t>
+      </w:r>
+      <w:proofErr w:type="spellEnd"/>
+      <w:r>
+        <w:t xml:space="preserve">. Lo agrego  a </w:t>
+      </w:r>
+      <w:proofErr w:type="spellStart"/>
+      <w:r>
+        <w:t>git</w:t>
+      </w:r>
+      <w:proofErr w:type="spellEnd"/>
+      <w:r>
+        <w:t xml:space="preserve"> y lo agrego con </w:t>
+      </w:r>
+      <w:proofErr w:type="spellStart"/>
+      <w:r>
+        <w:t>add</w:t>
+      </w:r>
+      <w:proofErr w:type="spellEnd"/>
+      <w:r>
+        <w:t xml:space="preserve">, </w:t>
+      </w:r>
+      <w:proofErr w:type="spellStart"/>
+      <w:r>
+        <w:t>lueg</w:t>
+      </w:r>
+      <w:proofErr w:type="spellEnd"/>
+      <w:r>
+        <w:t xml:space="preserve"> </w:t>
+      </w:r>
+      <w:proofErr w:type="spellStart"/>
+      <w:r>
+        <w:t>ogit</w:t>
+      </w:r>
+      <w:proofErr w:type="spellEnd"/>
+      <w:r>
+        <w:t xml:space="preserve"> crea carpetas como rutas y las crea.</w:t>
       </w:r>
       <w:bookmarkStart w:id="0" w:name="_GoBack"/>
       <w:bookmarkEnd w:id="0"/>
     </w:p>
+    <w:p/>
     <w:sectPr>
       <w:pgSz w:w="12240" w:h="15840"/>
       <w:pgMar w:top="1417" w:right="1701" w:bottom="1417" w:left="1701" w:header="708" w:footer="708" w:gutter="0"/>

</xml_diff>

<commit_message>
cambios a html y css, nuevo  contenido
</commit_message>
<xml_diff>
--- a/git.docx
+++ b/git.docx
@@ -2465,6 +2465,10 @@
     </w:p>
     <w:p>
       <w:r>
+        <w:rPr>
+          <w:noProof/>
+          <w:lang w:eastAsia="es-CO"/>
+        </w:rPr>
         <w:drawing>
           <wp:inline distT="0" distB="0" distL="0" distR="0" wp14:anchorId="2F1136CD" wp14:editId="42702CF1">
             <wp:extent cx="5152381" cy="466667"/>
@@ -2695,10 +2699,938 @@
       <w:r>
         <w:t xml:space="preserve"> crea carpetas como rutas y las crea.</w:t>
       </w:r>
+    </w:p>
+    <w:p/>
+    <w:p>
+      <w:r>
+        <w:t xml:space="preserve">Si por ejemplo quiero ver </w:t>
+      </w:r>
+      <w:proofErr w:type="spellStart"/>
+      <w:r>
+        <w:t>coimo</w:t>
+      </w:r>
+      <w:proofErr w:type="spellEnd"/>
+      <w:r>
+        <w:t xml:space="preserve"> era una </w:t>
+      </w:r>
+      <w:proofErr w:type="spellStart"/>
+      <w:r>
+        <w:t>version</w:t>
+      </w:r>
+      <w:proofErr w:type="spellEnd"/>
+      <w:r>
+        <w:t xml:space="preserve"> anterior </w:t>
+      </w:r>
+      <w:proofErr w:type="spellStart"/>
+      <w:r>
+        <w:t>a el</w:t>
+      </w:r>
+      <w:proofErr w:type="spellEnd"/>
+      <w:r>
+        <w:t xml:space="preserve"> actual archivo o a el primer </w:t>
+      </w:r>
+      <w:proofErr w:type="spellStart"/>
+      <w:r>
+        <w:t>commit</w:t>
+      </w:r>
+      <w:proofErr w:type="spellEnd"/>
+      <w:r>
+        <w:t xml:space="preserve">, entonces copio el </w:t>
+      </w:r>
+      <w:proofErr w:type="spellStart"/>
+      <w:r>
+        <w:t>numero</w:t>
+      </w:r>
+      <w:proofErr w:type="spellEnd"/>
+      <w:r>
+        <w:t xml:space="preserve"> de </w:t>
+      </w:r>
+      <w:proofErr w:type="spellStart"/>
+      <w:r>
+        <w:t>commit</w:t>
+      </w:r>
+      <w:proofErr w:type="spellEnd"/>
+      <w:r>
+        <w:t xml:space="preserve"> a el siguiente </w:t>
+      </w:r>
+      <w:proofErr w:type="spellStart"/>
+      <w:r>
+        <w:t>comado</w:t>
+      </w:r>
+      <w:proofErr w:type="spellEnd"/>
+    </w:p>
+    <w:p>
+      <w:r>
+        <w:sym w:font="Wingdings" w:char="F0E8"/>
+      </w:r>
+      <w:proofErr w:type="spellStart"/>
+      <w:proofErr w:type="gramStart"/>
+      <w:r>
+        <w:t>git</w:t>
+      </w:r>
+      <w:proofErr w:type="spellEnd"/>
+      <w:proofErr w:type="gramEnd"/>
+      <w:r>
+        <w:t xml:space="preserve"> </w:t>
+      </w:r>
+      <w:proofErr w:type="spellStart"/>
+      <w:r>
+        <w:t>checkout</w:t>
+      </w:r>
+      <w:proofErr w:type="spellEnd"/>
+      <w:r>
+        <w:t xml:space="preserve"> </w:t>
+      </w:r>
+      <w:proofErr w:type="spellStart"/>
+      <w:r>
+        <w:t>numerocommit</w:t>
+      </w:r>
+      <w:proofErr w:type="spellEnd"/>
+      <w:r>
+        <w:t xml:space="preserve"> + </w:t>
+      </w:r>
+      <w:proofErr w:type="spellStart"/>
+      <w:r>
+        <w:t>nombredearchivoderegreso</w:t>
+      </w:r>
+      <w:proofErr w:type="spellEnd"/>
+      <w:r>
+        <w:t>:</w:t>
+      </w:r>
+    </w:p>
+    <w:p>
+      <w:r>
+        <w:rPr>
+          <w:noProof/>
+          <w:lang w:eastAsia="es-CO"/>
+        </w:rPr>
+        <w:drawing>
+          <wp:inline distT="0" distB="0" distL="0" distR="0" wp14:anchorId="253F5AEE" wp14:editId="2E266905">
+            <wp:extent cx="5612130" cy="288925"/>
+            <wp:effectExtent l="0" t="0" r="7620" b="0"/>
+            <wp:docPr id="15" name="Imagen 15"/>
+            <wp:cNvGraphicFramePr>
+              <a:graphicFrameLocks xmlns:a="http://schemas.openxmlformats.org/drawingml/2006/main" noChangeAspect="1"/>
+            </wp:cNvGraphicFramePr>
+            <a:graphic xmlns:a="http://schemas.openxmlformats.org/drawingml/2006/main">
+              <a:graphicData uri="http://schemas.openxmlformats.org/drawingml/2006/picture">
+                <pic:pic xmlns:pic="http://schemas.openxmlformats.org/drawingml/2006/picture">
+                  <pic:nvPicPr>
+                    <pic:cNvPr id="0" name=""/>
+                    <pic:cNvPicPr/>
+                  </pic:nvPicPr>
+                  <pic:blipFill>
+                    <a:blip r:embed="rId18"/>
+                    <a:stretch>
+                      <a:fillRect/>
+                    </a:stretch>
+                  </pic:blipFill>
+                  <pic:spPr>
+                    <a:xfrm>
+                      <a:off x="0" y="0"/>
+                      <a:ext cx="5612130" cy="288925"/>
+                    </a:xfrm>
+                    <a:prstGeom prst="rect">
+                      <a:avLst/>
+                    </a:prstGeom>
+                  </pic:spPr>
+                </pic:pic>
+              </a:graphicData>
+            </a:graphic>
+          </wp:inline>
+        </w:drawing>
+      </w:r>
+    </w:p>
+    <w:p>
+      <w:r>
+        <w:t xml:space="preserve">Luego intento abrir el archivo y  </w:t>
+      </w:r>
+      <w:proofErr w:type="spellStart"/>
+      <w:r>
+        <w:t>aparce</w:t>
+      </w:r>
+      <w:proofErr w:type="spellEnd"/>
+      <w:r>
+        <w:t xml:space="preserve"> como la </w:t>
+      </w:r>
+      <w:proofErr w:type="spellStart"/>
+      <w:r>
+        <w:t>version</w:t>
+      </w:r>
+      <w:proofErr w:type="spellEnd"/>
+      <w:r>
+        <w:t xml:space="preserve"> que especifique en el comando, con esto lo puedo ver, y  si quiero guardarlo </w:t>
+      </w:r>
+      <w:proofErr w:type="spellStart"/>
+      <w:r>
+        <w:t>asi</w:t>
+      </w:r>
+      <w:proofErr w:type="spellEnd"/>
+      <w:r>
+        <w:t xml:space="preserve"> debo hacer el </w:t>
+      </w:r>
+      <w:proofErr w:type="spellStart"/>
+      <w:r>
+        <w:t>commit</w:t>
+      </w:r>
+      <w:proofErr w:type="spellEnd"/>
+      <w:r>
+        <w:t xml:space="preserve">, pero si </w:t>
+      </w:r>
+      <w:proofErr w:type="spellStart"/>
+      <w:r>
+        <w:t>queria</w:t>
+      </w:r>
+      <w:proofErr w:type="spellEnd"/>
+      <w:r>
+        <w:t xml:space="preserve"> solo verlo y volver a la </w:t>
+      </w:r>
+      <w:proofErr w:type="spellStart"/>
+      <w:r>
+        <w:t>version</w:t>
+      </w:r>
+      <w:proofErr w:type="spellEnd"/>
+      <w:r>
+        <w:t xml:space="preserve"> que </w:t>
+      </w:r>
+      <w:proofErr w:type="spellStart"/>
+      <w:proofErr w:type="gramStart"/>
+      <w:r>
+        <w:t>tenia</w:t>
+      </w:r>
+      <w:proofErr w:type="spellEnd"/>
+      <w:proofErr w:type="gramEnd"/>
+      <w:r>
+        <w:t xml:space="preserve"> antes, es decir la </w:t>
+      </w:r>
+      <w:proofErr w:type="spellStart"/>
+      <w:r>
+        <w:t>mas</w:t>
+      </w:r>
+      <w:proofErr w:type="spellEnd"/>
+      <w:r>
+        <w:t xml:space="preserve"> actualizada entonces: </w:t>
+      </w:r>
+    </w:p>
+    <w:p>
+      <w:r>
+        <w:rPr>
+          <w:noProof/>
+          <w:lang w:eastAsia="es-CO"/>
+        </w:rPr>
+        <w:drawing>
+          <wp:inline distT="0" distB="0" distL="0" distR="0" wp14:anchorId="515F972D" wp14:editId="7B673D42">
+            <wp:extent cx="3247619" cy="323810"/>
+            <wp:effectExtent l="0" t="0" r="0" b="635"/>
+            <wp:docPr id="16" name="Imagen 16"/>
+            <wp:cNvGraphicFramePr>
+              <a:graphicFrameLocks xmlns:a="http://schemas.openxmlformats.org/drawingml/2006/main" noChangeAspect="1"/>
+            </wp:cNvGraphicFramePr>
+            <a:graphic xmlns:a="http://schemas.openxmlformats.org/drawingml/2006/main">
+              <a:graphicData uri="http://schemas.openxmlformats.org/drawingml/2006/picture">
+                <pic:pic xmlns:pic="http://schemas.openxmlformats.org/drawingml/2006/picture">
+                  <pic:nvPicPr>
+                    <pic:cNvPr id="0" name=""/>
+                    <pic:cNvPicPr/>
+                  </pic:nvPicPr>
+                  <pic:blipFill>
+                    <a:blip r:embed="rId19"/>
+                    <a:stretch>
+                      <a:fillRect/>
+                    </a:stretch>
+                  </pic:blipFill>
+                  <pic:spPr>
+                    <a:xfrm>
+                      <a:off x="0" y="0"/>
+                      <a:ext cx="3247619" cy="323810"/>
+                    </a:xfrm>
+                    <a:prstGeom prst="rect">
+                      <a:avLst/>
+                    </a:prstGeom>
+                  </pic:spPr>
+                </pic:pic>
+              </a:graphicData>
+            </a:graphic>
+          </wp:inline>
+        </w:drawing>
+      </w:r>
+    </w:p>
+    <w:p>
+      <w:r>
+        <w:t>Resumen:</w:t>
+      </w:r>
+    </w:p>
+    <w:p>
+      <w:r>
+        <w:drawing>
+          <wp:inline distT="0" distB="0" distL="0" distR="0" wp14:anchorId="5F575BAA" wp14:editId="10374DA6">
+            <wp:extent cx="5612130" cy="3121025"/>
+            <wp:effectExtent l="0" t="0" r="7620" b="3175"/>
+            <wp:docPr id="14" name="Imagen 14"/>
+            <wp:cNvGraphicFramePr>
+              <a:graphicFrameLocks xmlns:a="http://schemas.openxmlformats.org/drawingml/2006/main" noChangeAspect="1"/>
+            </wp:cNvGraphicFramePr>
+            <a:graphic xmlns:a="http://schemas.openxmlformats.org/drawingml/2006/main">
+              <a:graphicData uri="http://schemas.openxmlformats.org/drawingml/2006/picture">
+                <pic:pic xmlns:pic="http://schemas.openxmlformats.org/drawingml/2006/picture">
+                  <pic:nvPicPr>
+                    <pic:cNvPr id="0" name=""/>
+                    <pic:cNvPicPr/>
+                  </pic:nvPicPr>
+                  <pic:blipFill>
+                    <a:blip r:embed="rId20"/>
+                    <a:stretch>
+                      <a:fillRect/>
+                    </a:stretch>
+                  </pic:blipFill>
+                  <pic:spPr>
+                    <a:xfrm>
+                      <a:off x="0" y="0"/>
+                      <a:ext cx="5612130" cy="3121025"/>
+                    </a:xfrm>
+                    <a:prstGeom prst="rect">
+                      <a:avLst/>
+                    </a:prstGeom>
+                  </pic:spPr>
+                </pic:pic>
+              </a:graphicData>
+            </a:graphic>
+          </wp:inline>
+        </w:drawing>
+      </w:r>
+    </w:p>
+    <w:p>
+      <w:r>
+        <w:t xml:space="preserve">Si los archivos </w:t>
+      </w:r>
+      <w:proofErr w:type="spellStart"/>
+      <w:r>
+        <w:t>css</w:t>
+      </w:r>
+      <w:proofErr w:type="spellEnd"/>
+      <w:r>
+        <w:t xml:space="preserve"> no se ha hecho </w:t>
+      </w:r>
+      <w:proofErr w:type="spellStart"/>
+      <w:r>
+        <w:t>add</w:t>
+      </w:r>
+      <w:proofErr w:type="spellEnd"/>
+      <w:r>
+        <w:t xml:space="preserve">. Pues </w:t>
+      </w:r>
+      <w:proofErr w:type="spellStart"/>
+      <w:r>
+        <w:t>aparecera</w:t>
+      </w:r>
+      <w:proofErr w:type="spellEnd"/>
+      <w:r>
+        <w:t xml:space="preserve"> como </w:t>
+      </w:r>
+      <w:proofErr w:type="spellStart"/>
+      <w:r>
+        <w:t>untracked</w:t>
+      </w:r>
+      <w:proofErr w:type="spellEnd"/>
+      <w:r>
+        <w:t xml:space="preserve"> </w:t>
+      </w:r>
+      <w:proofErr w:type="spellStart"/>
+      <w:r>
+        <w:t>luiego</w:t>
+      </w:r>
+      <w:proofErr w:type="spellEnd"/>
+      <w:r>
+        <w:t>:</w:t>
+      </w:r>
+    </w:p>
+    <w:p>
+      <w:pPr>
+        <w:pBdr>
+          <w:bottom w:val="single" w:sz="12" w:space="1" w:color="auto"/>
+        </w:pBdr>
+      </w:pPr>
+      <w:r>
+        <w:lastRenderedPageBreak/>
+        <w:drawing>
+          <wp:inline distT="0" distB="0" distL="0" distR="0" wp14:anchorId="25D1BBE9" wp14:editId="5328C30F">
+            <wp:extent cx="5612130" cy="2792730"/>
+            <wp:effectExtent l="0" t="0" r="7620" b="7620"/>
+            <wp:docPr id="17" name="Imagen 17"/>
+            <wp:cNvGraphicFramePr>
+              <a:graphicFrameLocks xmlns:a="http://schemas.openxmlformats.org/drawingml/2006/main" noChangeAspect="1"/>
+            </wp:cNvGraphicFramePr>
+            <a:graphic xmlns:a="http://schemas.openxmlformats.org/drawingml/2006/main">
+              <a:graphicData uri="http://schemas.openxmlformats.org/drawingml/2006/picture">
+                <pic:pic xmlns:pic="http://schemas.openxmlformats.org/drawingml/2006/picture">
+                  <pic:nvPicPr>
+                    <pic:cNvPr id="0" name=""/>
+                    <pic:cNvPicPr/>
+                  </pic:nvPicPr>
+                  <pic:blipFill>
+                    <a:blip r:embed="rId21"/>
+                    <a:stretch>
+                      <a:fillRect/>
+                    </a:stretch>
+                  </pic:blipFill>
+                  <pic:spPr>
+                    <a:xfrm>
+                      <a:off x="0" y="0"/>
+                      <a:ext cx="5612130" cy="2792730"/>
+                    </a:xfrm>
+                    <a:prstGeom prst="rect">
+                      <a:avLst/>
+                    </a:prstGeom>
+                  </pic:spPr>
+                </pic:pic>
+              </a:graphicData>
+            </a:graphic>
+          </wp:inline>
+        </w:drawing>
+      </w:r>
+    </w:p>
+    <w:p>
+      <w:pPr>
+        <w:pBdr>
+          <w:bottom w:val="single" w:sz="6" w:space="1" w:color="auto"/>
+        </w:pBdr>
+      </w:pPr>
+      <w:r>
+        <w:t>Unidad 2</w:t>
+      </w:r>
+    </w:p>
+    <w:p>
+      <w:r>
+        <w:drawing>
+          <wp:inline distT="0" distB="0" distL="0" distR="0" wp14:anchorId="0387ECED" wp14:editId="7B37EBE9">
+            <wp:extent cx="5612130" cy="2781935"/>
+            <wp:effectExtent l="0" t="0" r="7620" b="0"/>
+            <wp:docPr id="18" name="Imagen 18"/>
+            <wp:cNvGraphicFramePr>
+              <a:graphicFrameLocks xmlns:a="http://schemas.openxmlformats.org/drawingml/2006/main" noChangeAspect="1"/>
+            </wp:cNvGraphicFramePr>
+            <a:graphic xmlns:a="http://schemas.openxmlformats.org/drawingml/2006/main">
+              <a:graphicData uri="http://schemas.openxmlformats.org/drawingml/2006/picture">
+                <pic:pic xmlns:pic="http://schemas.openxmlformats.org/drawingml/2006/picture">
+                  <pic:nvPicPr>
+                    <pic:cNvPr id="0" name=""/>
+                    <pic:cNvPicPr/>
+                  </pic:nvPicPr>
+                  <pic:blipFill>
+                    <a:blip r:embed="rId22"/>
+                    <a:stretch>
+                      <a:fillRect/>
+                    </a:stretch>
+                  </pic:blipFill>
+                  <pic:spPr>
+                    <a:xfrm>
+                      <a:off x="0" y="0"/>
+                      <a:ext cx="5612130" cy="2781935"/>
+                    </a:xfrm>
+                    <a:prstGeom prst="rect">
+                      <a:avLst/>
+                    </a:prstGeom>
+                  </pic:spPr>
+                </pic:pic>
+              </a:graphicData>
+            </a:graphic>
+          </wp:inline>
+        </w:drawing>
+      </w:r>
+    </w:p>
+    <w:p>
+      <w:r>
+        <w:t xml:space="preserve">Se necesita tener todo lo </w:t>
+      </w:r>
+      <w:proofErr w:type="spellStart"/>
+      <w:r>
+        <w:t>comitiad</w:t>
+      </w:r>
+      <w:proofErr w:type="spellEnd"/>
+      <w:r>
+        <w:t xml:space="preserve"> en un espacio de trabajo remoto para que muchos usuarios puedan ver el </w:t>
+      </w:r>
+      <w:proofErr w:type="spellStart"/>
+      <w:r>
+        <w:t>codigo</w:t>
+      </w:r>
+      <w:proofErr w:type="spellEnd"/>
+      <w:r>
+        <w:t>.</w:t>
+      </w:r>
+    </w:p>
+    <w:p>
+      <w:proofErr w:type="spellStart"/>
+      <w:r>
+        <w:t>Git</w:t>
+      </w:r>
+      <w:proofErr w:type="spellEnd"/>
+      <w:r>
+        <w:t xml:space="preserve"> clone </w:t>
+      </w:r>
+      <w:proofErr w:type="spellStart"/>
+      <w:r>
+        <w:t>url</w:t>
+      </w:r>
+      <w:proofErr w:type="spellEnd"/>
+      <w:r>
+        <w:sym w:font="Wingdings" w:char="F0E8"/>
+      </w:r>
+      <w:r>
+        <w:t xml:space="preserve"> es para traer los datos de </w:t>
+      </w:r>
+      <w:proofErr w:type="spellStart"/>
+      <w:r>
+        <w:t>iun</w:t>
+      </w:r>
+      <w:proofErr w:type="spellEnd"/>
+      <w:r>
+        <w:t xml:space="preserve"> servidor remoto como </w:t>
+      </w:r>
+      <w:proofErr w:type="spellStart"/>
+      <w:r>
+        <w:t>github</w:t>
+      </w:r>
+      <w:proofErr w:type="spellEnd"/>
+      <w:r>
+        <w:t xml:space="preserve">, l </w:t>
+      </w:r>
+      <w:proofErr w:type="spellStart"/>
+      <w:r>
+        <w:t>oque</w:t>
+      </w:r>
+      <w:proofErr w:type="spellEnd"/>
+      <w:r>
+        <w:t xml:space="preserve"> </w:t>
+      </w:r>
+      <w:proofErr w:type="spellStart"/>
+      <w:r>
+        <w:t>hacees</w:t>
+      </w:r>
+      <w:proofErr w:type="spellEnd"/>
+      <w:r>
+        <w:t xml:space="preserve"> clonar </w:t>
+      </w:r>
+      <w:proofErr w:type="spellStart"/>
+      <w:r>
+        <w:t>losdatos</w:t>
+      </w:r>
+      <w:proofErr w:type="spellEnd"/>
+      <w:r>
+        <w:t xml:space="preserve">  y </w:t>
+      </w:r>
+      <w:proofErr w:type="spellStart"/>
+      <w:r>
+        <w:t>alamcena</w:t>
+      </w:r>
+      <w:proofErr w:type="spellEnd"/>
+      <w:r>
+        <w:t xml:space="preserve"> una copia del master en el directorio de trabajo  y crea una base de datos </w:t>
+      </w:r>
+      <w:proofErr w:type="spellStart"/>
+      <w:r>
+        <w:t>historicos</w:t>
+      </w:r>
+      <w:proofErr w:type="spellEnd"/>
+      <w:r>
+        <w:t xml:space="preserve"> en el </w:t>
+      </w:r>
+      <w:proofErr w:type="spellStart"/>
+      <w:r>
+        <w:t>repositoirio</w:t>
+      </w:r>
+      <w:proofErr w:type="spellEnd"/>
+      <w:r>
+        <w:t xml:space="preserve"> local:</w:t>
+      </w:r>
+    </w:p>
+    <w:p>
+      <w:r>
+        <w:lastRenderedPageBreak/>
+        <w:drawing>
+          <wp:inline distT="0" distB="0" distL="0" distR="0" wp14:anchorId="4FDDC122" wp14:editId="55A4F8D0">
+            <wp:extent cx="5612130" cy="2952115"/>
+            <wp:effectExtent l="0" t="0" r="7620" b="635"/>
+            <wp:docPr id="19" name="Imagen 19"/>
+            <wp:cNvGraphicFramePr>
+              <a:graphicFrameLocks xmlns:a="http://schemas.openxmlformats.org/drawingml/2006/main" noChangeAspect="1"/>
+            </wp:cNvGraphicFramePr>
+            <a:graphic xmlns:a="http://schemas.openxmlformats.org/drawingml/2006/main">
+              <a:graphicData uri="http://schemas.openxmlformats.org/drawingml/2006/picture">
+                <pic:pic xmlns:pic="http://schemas.openxmlformats.org/drawingml/2006/picture">
+                  <pic:nvPicPr>
+                    <pic:cNvPr id="0" name=""/>
+                    <pic:cNvPicPr/>
+                  </pic:nvPicPr>
+                  <pic:blipFill>
+                    <a:blip r:embed="rId23"/>
+                    <a:stretch>
+                      <a:fillRect/>
+                    </a:stretch>
+                  </pic:blipFill>
+                  <pic:spPr>
+                    <a:xfrm>
+                      <a:off x="0" y="0"/>
+                      <a:ext cx="5612130" cy="2952115"/>
+                    </a:xfrm>
+                    <a:prstGeom prst="rect">
+                      <a:avLst/>
+                    </a:prstGeom>
+                  </pic:spPr>
+                </pic:pic>
+              </a:graphicData>
+            </a:graphic>
+          </wp:inline>
+        </w:drawing>
+      </w:r>
+    </w:p>
+    <w:p>
+      <w:r>
+        <w:t xml:space="preserve">Cuando ya tengo la </w:t>
+      </w:r>
+      <w:proofErr w:type="spellStart"/>
+      <w:proofErr w:type="gramStart"/>
+      <w:r>
+        <w:t>ultima</w:t>
+      </w:r>
+      <w:proofErr w:type="spellEnd"/>
+      <w:proofErr w:type="gramEnd"/>
+      <w:r>
+        <w:t xml:space="preserve"> </w:t>
+      </w:r>
+      <w:proofErr w:type="spellStart"/>
+      <w:r>
+        <w:t>version</w:t>
+      </w:r>
+      <w:proofErr w:type="spellEnd"/>
+      <w:r>
+        <w:t xml:space="preserve"> lista la pudo subir al repositorio a </w:t>
+      </w:r>
+      <w:proofErr w:type="spellStart"/>
+      <w:r>
+        <w:t>travez</w:t>
+      </w:r>
+      <w:proofErr w:type="spellEnd"/>
+      <w:r>
+        <w:t xml:space="preserve"> de </w:t>
+      </w:r>
+      <w:proofErr w:type="spellStart"/>
+      <w:r>
+        <w:t>git</w:t>
+      </w:r>
+      <w:proofErr w:type="spellEnd"/>
+      <w:r>
+        <w:t xml:space="preserve"> </w:t>
+      </w:r>
+      <w:proofErr w:type="spellStart"/>
+      <w:r>
+        <w:t>push</w:t>
+      </w:r>
+      <w:proofErr w:type="spellEnd"/>
+      <w:r>
+        <w:sym w:font="Wingdings" w:char="F0E8"/>
+      </w:r>
+      <w:r>
+        <w:t xml:space="preserve"> </w:t>
+      </w:r>
+      <w:proofErr w:type="spellStart"/>
+      <w:r>
+        <w:t>qiue</w:t>
+      </w:r>
+      <w:proofErr w:type="spellEnd"/>
+      <w:r>
+        <w:t xml:space="preserve"> </w:t>
+      </w:r>
+      <w:proofErr w:type="spellStart"/>
+      <w:r>
+        <w:t>suibe</w:t>
+      </w:r>
+      <w:proofErr w:type="spellEnd"/>
+      <w:r>
+        <w:t xml:space="preserve"> todo al repositorio remoto.</w:t>
+      </w:r>
+    </w:p>
+    <w:p>
+      <w:r>
+        <w:drawing>
+          <wp:anchor distT="0" distB="0" distL="114300" distR="114300" simplePos="0" relativeHeight="251658240" behindDoc="0" locked="0" layoutInCell="1" allowOverlap="1" wp14:anchorId="291974A8" wp14:editId="509D1A4F">
+            <wp:simplePos x="0" y="0"/>
+            <wp:positionH relativeFrom="column">
+              <wp:posOffset>-2540</wp:posOffset>
+            </wp:positionH>
+            <wp:positionV relativeFrom="paragraph">
+              <wp:posOffset>847090</wp:posOffset>
+            </wp:positionV>
+            <wp:extent cx="5612130" cy="2736215"/>
+            <wp:effectExtent l="0" t="0" r="7620" b="6985"/>
+            <wp:wrapSquare wrapText="bothSides"/>
+            <wp:docPr id="20" name="Imagen 20"/>
+            <wp:cNvGraphicFramePr>
+              <a:graphicFrameLocks xmlns:a="http://schemas.openxmlformats.org/drawingml/2006/main" noChangeAspect="1"/>
+            </wp:cNvGraphicFramePr>
+            <a:graphic xmlns:a="http://schemas.openxmlformats.org/drawingml/2006/main">
+              <a:graphicData uri="http://schemas.openxmlformats.org/drawingml/2006/picture">
+                <pic:pic xmlns:pic="http://schemas.openxmlformats.org/drawingml/2006/picture">
+                  <pic:nvPicPr>
+                    <pic:cNvPr id="0" name=""/>
+                    <pic:cNvPicPr/>
+                  </pic:nvPicPr>
+                  <pic:blipFill>
+                    <a:blip r:embed="rId24">
+                      <a:extLst>
+                        <a:ext uri="{28A0092B-C50C-407E-A947-70E740481C1C}">
+                          <a14:useLocalDpi xmlns:a14="http://schemas.microsoft.com/office/drawing/2010/main" val="0"/>
+                        </a:ext>
+                      </a:extLst>
+                    </a:blip>
+                    <a:stretch>
+                      <a:fillRect/>
+                    </a:stretch>
+                  </pic:blipFill>
+                  <pic:spPr>
+                    <a:xfrm>
+                      <a:off x="0" y="0"/>
+                      <a:ext cx="5612130" cy="2736215"/>
+                    </a:xfrm>
+                    <a:prstGeom prst="rect">
+                      <a:avLst/>
+                    </a:prstGeom>
+                  </pic:spPr>
+                </pic:pic>
+              </a:graphicData>
+            </a:graphic>
+            <wp14:sizeRelH relativeFrom="page">
+              <wp14:pctWidth>0</wp14:pctWidth>
+            </wp14:sizeRelH>
+            <wp14:sizeRelV relativeFrom="page">
+              <wp14:pctHeight>0</wp14:pctHeight>
+            </wp14:sizeRelV>
+          </wp:anchor>
+        </w:drawing>
+      </w:r>
+      <w:proofErr w:type="spellStart"/>
+      <w:r>
+        <w:t>Git</w:t>
+      </w:r>
+      <w:proofErr w:type="spellEnd"/>
+      <w:r>
+        <w:t xml:space="preserve"> </w:t>
+      </w:r>
+      <w:proofErr w:type="spellStart"/>
+      <w:r>
+        <w:t>fetch</w:t>
+      </w:r>
+      <w:proofErr w:type="spellEnd"/>
+      <w:r>
+        <w:sym w:font="Wingdings" w:char="F0E8"/>
+      </w:r>
+      <w:r>
+        <w:t xml:space="preserve"> sirve para traer datos cuando  alguien los ha cambiado en el repositorio remoto y</w:t>
+      </w:r>
+    </w:p>
+    <w:p>
+      <w:r>
+        <w:t xml:space="preserve"> </w:t>
+      </w:r>
+      <w:proofErr w:type="gramStart"/>
+      <w:r>
+        <w:t>los</w:t>
+      </w:r>
+      <w:proofErr w:type="gramEnd"/>
+      <w:r>
+        <w:t xml:space="preserve"> quiero bajar a mi repositorio local:</w:t>
+      </w:r>
+    </w:p>
+    <w:p>
+      <w:proofErr w:type="gramStart"/>
+      <w:r>
+        <w:t>pero</w:t>
+      </w:r>
+      <w:proofErr w:type="gramEnd"/>
+      <w:r>
+        <w:t xml:space="preserve"> no los copio  a </w:t>
+      </w:r>
+      <w:proofErr w:type="spellStart"/>
+      <w:r>
+        <w:t>misarchivos</w:t>
+      </w:r>
+      <w:proofErr w:type="spellEnd"/>
+      <w:r>
+        <w:t xml:space="preserve"> locales, para copiarlos a mis archivos locales debo:</w:t>
+      </w:r>
+    </w:p>
+    <w:p>
+      <w:proofErr w:type="spellStart"/>
+      <w:proofErr w:type="gramStart"/>
+      <w:r>
+        <w:lastRenderedPageBreak/>
+        <w:t>git</w:t>
+      </w:r>
+      <w:proofErr w:type="spellEnd"/>
+      <w:proofErr w:type="gramEnd"/>
+      <w:r>
+        <w:t xml:space="preserve"> </w:t>
+      </w:r>
+      <w:proofErr w:type="spellStart"/>
+      <w:r>
+        <w:t>merge</w:t>
+      </w:r>
+      <w:proofErr w:type="spellEnd"/>
+      <w:r>
+        <w:sym w:font="Wingdings" w:char="F0E8"/>
+      </w:r>
+      <w:r>
+        <w:t xml:space="preserve"> </w:t>
+      </w:r>
+      <w:proofErr w:type="spellStart"/>
+      <w:r>
+        <w:t>quie</w:t>
+      </w:r>
+      <w:proofErr w:type="spellEnd"/>
+      <w:r>
+        <w:t xml:space="preserve"> es </w:t>
+      </w:r>
+      <w:proofErr w:type="spellStart"/>
+      <w:r>
+        <w:t>fuisionar</w:t>
+      </w:r>
+      <w:proofErr w:type="spellEnd"/>
+      <w:r>
+        <w:t xml:space="preserve"> la </w:t>
+      </w:r>
+      <w:proofErr w:type="spellStart"/>
+      <w:r>
+        <w:t>ultima</w:t>
+      </w:r>
+      <w:proofErr w:type="spellEnd"/>
+      <w:r>
+        <w:t xml:space="preserve"> </w:t>
+      </w:r>
+      <w:proofErr w:type="spellStart"/>
+      <w:r>
+        <w:t>version</w:t>
+      </w:r>
+      <w:proofErr w:type="spellEnd"/>
+      <w:r>
+        <w:t xml:space="preserve"> que </w:t>
+      </w:r>
+      <w:proofErr w:type="spellStart"/>
+      <w:r>
+        <w:t>esta</w:t>
+      </w:r>
+      <w:proofErr w:type="spellEnd"/>
+      <w:r>
+        <w:t xml:space="preserve"> en el repositorio local con mi </w:t>
+      </w:r>
+      <w:proofErr w:type="spellStart"/>
+      <w:r>
+        <w:t>version</w:t>
+      </w:r>
+      <w:proofErr w:type="spellEnd"/>
+      <w:r>
+        <w:t xml:space="preserve"> actual </w:t>
+      </w:r>
+      <w:r>
+        <w:drawing>
+          <wp:inline distT="0" distB="0" distL="0" distR="0" wp14:anchorId="35FF6634" wp14:editId="3FE194C0">
+            <wp:extent cx="5612130" cy="2699385"/>
+            <wp:effectExtent l="0" t="0" r="7620" b="5715"/>
+            <wp:docPr id="21" name="Imagen 21"/>
+            <wp:cNvGraphicFramePr>
+              <a:graphicFrameLocks xmlns:a="http://schemas.openxmlformats.org/drawingml/2006/main" noChangeAspect="1"/>
+            </wp:cNvGraphicFramePr>
+            <a:graphic xmlns:a="http://schemas.openxmlformats.org/drawingml/2006/main">
+              <a:graphicData uri="http://schemas.openxmlformats.org/drawingml/2006/picture">
+                <pic:pic xmlns:pic="http://schemas.openxmlformats.org/drawingml/2006/picture">
+                  <pic:nvPicPr>
+                    <pic:cNvPr id="0" name=""/>
+                    <pic:cNvPicPr/>
+                  </pic:nvPicPr>
+                  <pic:blipFill>
+                    <a:blip r:embed="rId25"/>
+                    <a:stretch>
+                      <a:fillRect/>
+                    </a:stretch>
+                  </pic:blipFill>
+                  <pic:spPr>
+                    <a:xfrm>
+                      <a:off x="0" y="0"/>
+                      <a:ext cx="5612130" cy="2699385"/>
+                    </a:xfrm>
+                    <a:prstGeom prst="rect">
+                      <a:avLst/>
+                    </a:prstGeom>
+                  </pic:spPr>
+                </pic:pic>
+              </a:graphicData>
+            </a:graphic>
+          </wp:inline>
+        </w:drawing>
+      </w:r>
+    </w:p>
+    <w:p>
+      <w:proofErr w:type="gramStart"/>
+      <w:r>
+        <w:t>es</w:t>
+      </w:r>
+      <w:proofErr w:type="gramEnd"/>
+      <w:r>
+        <w:t xml:space="preserve"> decir </w:t>
+      </w:r>
+      <w:proofErr w:type="spellStart"/>
+      <w:r>
+        <w:t>quie</w:t>
+      </w:r>
+      <w:proofErr w:type="spellEnd"/>
+      <w:r>
+        <w:t xml:space="preserve"> es lo mismo que hacer </w:t>
+      </w:r>
+      <w:proofErr w:type="spellStart"/>
+      <w:r>
+        <w:t>git</w:t>
+      </w:r>
+      <w:proofErr w:type="spellEnd"/>
+      <w:r>
+        <w:t xml:space="preserve"> clone, pero con </w:t>
+      </w:r>
+      <w:proofErr w:type="spellStart"/>
+      <w:r>
+        <w:t>git</w:t>
+      </w:r>
+      <w:proofErr w:type="spellEnd"/>
+      <w:r>
+        <w:t xml:space="preserve"> </w:t>
+      </w:r>
+      <w:proofErr w:type="spellStart"/>
+      <w:r>
+        <w:t>pull</w:t>
+      </w:r>
+      <w:proofErr w:type="spellEnd"/>
+      <w:r>
+        <w:sym w:font="Wingdings" w:char="F0E8"/>
+      </w:r>
+      <w:r>
+        <w:t xml:space="preserve"> copio el repositorio local y la base de datos de cambios y  el directorio , para tener </w:t>
+      </w:r>
+      <w:proofErr w:type="spellStart"/>
+      <w:r>
+        <w:t>coipia</w:t>
+      </w:r>
+      <w:proofErr w:type="spellEnd"/>
+      <w:r>
+        <w:t xml:space="preserve"> actualizada de </w:t>
+      </w:r>
+      <w:proofErr w:type="spellStart"/>
+      <w:r>
+        <w:t>loque</w:t>
+      </w:r>
+      <w:proofErr w:type="spellEnd"/>
+      <w:r>
+        <w:t xml:space="preserve"> paso en le repositorio.</w:t>
+      </w:r>
       <w:bookmarkStart w:id="0" w:name="_GoBack"/>
       <w:bookmarkEnd w:id="0"/>
     </w:p>
-    <w:p/>
     <w:sectPr>
       <w:pgSz w:w="12240" w:h="15840"/>
       <w:pgMar w:top="1417" w:right="1701" w:bottom="1417" w:left="1701" w:header="708" w:footer="708" w:gutter="0"/>

</xml_diff>

<commit_message>
cambios agregados a la cabecera con nuevo lorem  estilo css
</commit_message>
<xml_diff>
--- a/git.docx
+++ b/git.docx
@@ -154,7 +154,7 @@
                     <pic:cNvPicPr/>
                   </pic:nvPicPr>
                   <pic:blipFill>
-                    <a:blip r:embed="rId5"/>
+                    <a:blip r:embed="rId6"/>
                     <a:stretch>
                       <a:fillRect/>
                     </a:stretch>
@@ -488,7 +488,7 @@
                     <pic:cNvPicPr/>
                   </pic:nvPicPr>
                   <pic:blipFill>
-                    <a:blip r:embed="rId6"/>
+                    <a:blip r:embed="rId7"/>
                     <a:stretch>
                       <a:fillRect/>
                     </a:stretch>
@@ -568,7 +568,7 @@
                     <pic:cNvPicPr/>
                   </pic:nvPicPr>
                   <pic:blipFill>
-                    <a:blip r:embed="rId7"/>
+                    <a:blip r:embed="rId8"/>
                     <a:stretch>
                       <a:fillRect/>
                     </a:stretch>
@@ -624,7 +624,7 @@
                     <pic:cNvPicPr/>
                   </pic:nvPicPr>
                   <pic:blipFill>
-                    <a:blip r:embed="rId8"/>
+                    <a:blip r:embed="rId9"/>
                     <a:stretch>
                       <a:fillRect/>
                     </a:stretch>
@@ -922,7 +922,7 @@
                     <pic:cNvPicPr/>
                   </pic:nvPicPr>
                   <pic:blipFill>
-                    <a:blip r:embed="rId9"/>
+                    <a:blip r:embed="rId10"/>
                     <a:stretch>
                       <a:fillRect/>
                     </a:stretch>
@@ -1286,7 +1286,7 @@
                     <pic:cNvPicPr/>
                   </pic:nvPicPr>
                   <pic:blipFill>
-                    <a:blip r:embed="rId10"/>
+                    <a:blip r:embed="rId11"/>
                     <a:stretch>
                       <a:fillRect/>
                     </a:stretch>
@@ -1660,7 +1660,7 @@
                     <pic:cNvPicPr/>
                   </pic:nvPicPr>
                   <pic:blipFill>
-                    <a:blip r:embed="rId11"/>
+                    <a:blip r:embed="rId12"/>
                     <a:stretch>
                       <a:fillRect/>
                     </a:stretch>
@@ -1745,7 +1745,7 @@
                     <pic:cNvPicPr/>
                   </pic:nvPicPr>
                   <pic:blipFill>
-                    <a:blip r:embed="rId12"/>
+                    <a:blip r:embed="rId13"/>
                     <a:stretch>
                       <a:fillRect/>
                     </a:stretch>
@@ -1935,7 +1935,7 @@
                     <pic:cNvPicPr/>
                   </pic:nvPicPr>
                   <pic:blipFill>
-                    <a:blip r:embed="rId13"/>
+                    <a:blip r:embed="rId14"/>
                     <a:stretch>
                       <a:fillRect/>
                     </a:stretch>
@@ -2017,7 +2017,7 @@
                     <pic:cNvPicPr/>
                   </pic:nvPicPr>
                   <pic:blipFill>
-                    <a:blip r:embed="rId14"/>
+                    <a:blip r:embed="rId15"/>
                     <a:stretch>
                       <a:fillRect/>
                     </a:stretch>
@@ -2105,7 +2105,7 @@
                     <pic:cNvPicPr/>
                   </pic:nvPicPr>
                   <pic:blipFill>
-                    <a:blip r:embed="rId15"/>
+                    <a:blip r:embed="rId16"/>
                     <a:stretch>
                       <a:fillRect/>
                     </a:stretch>
@@ -2261,7 +2261,7 @@
                     <pic:cNvPicPr/>
                   </pic:nvPicPr>
                   <pic:blipFill>
-                    <a:blip r:embed="rId16"/>
+                    <a:blip r:embed="rId17"/>
                     <a:stretch>
                       <a:fillRect/>
                     </a:stretch>
@@ -2485,7 +2485,7 @@
                     <pic:cNvPicPr/>
                   </pic:nvPicPr>
                   <pic:blipFill>
-                    <a:blip r:embed="rId17"/>
+                    <a:blip r:embed="rId18"/>
                     <a:stretch>
                       <a:fillRect/>
                     </a:stretch>
@@ -2820,7 +2820,7 @@
                     <pic:cNvPicPr/>
                   </pic:nvPicPr>
                   <pic:blipFill>
-                    <a:blip r:embed="rId18"/>
+                    <a:blip r:embed="rId19"/>
                     <a:stretch>
                       <a:fillRect/>
                     </a:stretch>
@@ -2934,7 +2934,7 @@
                     <pic:cNvPicPr/>
                   </pic:nvPicPr>
                   <pic:blipFill>
-                    <a:blip r:embed="rId19"/>
+                    <a:blip r:embed="rId20"/>
                     <a:stretch>
                       <a:fillRect/>
                     </a:stretch>
@@ -2962,101 +2962,15 @@
     </w:p>
     <w:p>
       <w:r>
+        <w:rPr>
+          <w:noProof/>
+          <w:lang w:eastAsia="es-CO"/>
+        </w:rPr>
         <w:drawing>
           <wp:inline distT="0" distB="0" distL="0" distR="0" wp14:anchorId="5F575BAA" wp14:editId="10374DA6">
             <wp:extent cx="5612130" cy="3121025"/>
             <wp:effectExtent l="0" t="0" r="7620" b="3175"/>
             <wp:docPr id="14" name="Imagen 14"/>
-            <wp:cNvGraphicFramePr>
-              <a:graphicFrameLocks xmlns:a="http://schemas.openxmlformats.org/drawingml/2006/main" noChangeAspect="1"/>
-            </wp:cNvGraphicFramePr>
-            <a:graphic xmlns:a="http://schemas.openxmlformats.org/drawingml/2006/main">
-              <a:graphicData uri="http://schemas.openxmlformats.org/drawingml/2006/picture">
-                <pic:pic xmlns:pic="http://schemas.openxmlformats.org/drawingml/2006/picture">
-                  <pic:nvPicPr>
-                    <pic:cNvPr id="0" name=""/>
-                    <pic:cNvPicPr/>
-                  </pic:nvPicPr>
-                  <pic:blipFill>
-                    <a:blip r:embed="rId20"/>
-                    <a:stretch>
-                      <a:fillRect/>
-                    </a:stretch>
-                  </pic:blipFill>
-                  <pic:spPr>
-                    <a:xfrm>
-                      <a:off x="0" y="0"/>
-                      <a:ext cx="5612130" cy="3121025"/>
-                    </a:xfrm>
-                    <a:prstGeom prst="rect">
-                      <a:avLst/>
-                    </a:prstGeom>
-                  </pic:spPr>
-                </pic:pic>
-              </a:graphicData>
-            </a:graphic>
-          </wp:inline>
-        </w:drawing>
-      </w:r>
-    </w:p>
-    <w:p>
-      <w:r>
-        <w:t xml:space="preserve">Si los archivos </w:t>
-      </w:r>
-      <w:proofErr w:type="spellStart"/>
-      <w:r>
-        <w:t>css</w:t>
-      </w:r>
-      <w:proofErr w:type="spellEnd"/>
-      <w:r>
-        <w:t xml:space="preserve"> no se ha hecho </w:t>
-      </w:r>
-      <w:proofErr w:type="spellStart"/>
-      <w:r>
-        <w:t>add</w:t>
-      </w:r>
-      <w:proofErr w:type="spellEnd"/>
-      <w:r>
-        <w:t xml:space="preserve">. Pues </w:t>
-      </w:r>
-      <w:proofErr w:type="spellStart"/>
-      <w:r>
-        <w:t>aparecera</w:t>
-      </w:r>
-      <w:proofErr w:type="spellEnd"/>
-      <w:r>
-        <w:t xml:space="preserve"> como </w:t>
-      </w:r>
-      <w:proofErr w:type="spellStart"/>
-      <w:r>
-        <w:t>untracked</w:t>
-      </w:r>
-      <w:proofErr w:type="spellEnd"/>
-      <w:r>
-        <w:t xml:space="preserve"> </w:t>
-      </w:r>
-      <w:proofErr w:type="spellStart"/>
-      <w:r>
-        <w:t>luiego</w:t>
-      </w:r>
-      <w:proofErr w:type="spellEnd"/>
-      <w:r>
-        <w:t>:</w:t>
-      </w:r>
-    </w:p>
-    <w:p>
-      <w:pPr>
-        <w:pBdr>
-          <w:bottom w:val="single" w:sz="12" w:space="1" w:color="auto"/>
-        </w:pBdr>
-      </w:pPr>
-      <w:r>
-        <w:lastRenderedPageBreak/>
-        <w:drawing>
-          <wp:inline distT="0" distB="0" distL="0" distR="0" wp14:anchorId="25D1BBE9" wp14:editId="5328C30F">
-            <wp:extent cx="5612130" cy="2792730"/>
-            <wp:effectExtent l="0" t="0" r="7620" b="7620"/>
-            <wp:docPr id="17" name="Imagen 17"/>
             <wp:cNvGraphicFramePr>
               <a:graphicFrameLocks xmlns:a="http://schemas.openxmlformats.org/drawingml/2006/main" noChangeAspect="1"/>
             </wp:cNvGraphicFramePr>
@@ -3076,7 +2990,7 @@
                   <pic:spPr>
                     <a:xfrm>
                       <a:off x="0" y="0"/>
-                      <a:ext cx="5612130" cy="2792730"/>
+                      <a:ext cx="5612130" cy="3121025"/>
                     </a:xfrm>
                     <a:prstGeom prst="rect">
                       <a:avLst/>
@@ -3090,22 +3004,67 @@
       </w:r>
     </w:p>
     <w:p>
+      <w:r>
+        <w:t xml:space="preserve">Si los archivos </w:t>
+      </w:r>
+      <w:proofErr w:type="spellStart"/>
+      <w:r>
+        <w:t>css</w:t>
+      </w:r>
+      <w:proofErr w:type="spellEnd"/>
+      <w:r>
+        <w:t xml:space="preserve"> no se ha hecho </w:t>
+      </w:r>
+      <w:proofErr w:type="spellStart"/>
+      <w:r>
+        <w:t>add</w:t>
+      </w:r>
+      <w:proofErr w:type="spellEnd"/>
+      <w:r>
+        <w:t xml:space="preserve">. Pues </w:t>
+      </w:r>
+      <w:proofErr w:type="spellStart"/>
+      <w:r>
+        <w:t>aparecera</w:t>
+      </w:r>
+      <w:proofErr w:type="spellEnd"/>
+      <w:r>
+        <w:t xml:space="preserve"> como </w:t>
+      </w:r>
+      <w:proofErr w:type="spellStart"/>
+      <w:r>
+        <w:t>untracked</w:t>
+      </w:r>
+      <w:proofErr w:type="spellEnd"/>
+      <w:r>
+        <w:t xml:space="preserve"> </w:t>
+      </w:r>
+      <w:proofErr w:type="spellStart"/>
+      <w:r>
+        <w:t>luiego</w:t>
+      </w:r>
+      <w:proofErr w:type="spellEnd"/>
+      <w:r>
+        <w:t>:</w:t>
+      </w:r>
+    </w:p>
+    <w:p>
       <w:pPr>
         <w:pBdr>
-          <w:bottom w:val="single" w:sz="6" w:space="1" w:color="auto"/>
+          <w:bottom w:val="single" w:sz="12" w:space="1" w:color="auto"/>
         </w:pBdr>
       </w:pPr>
       <w:r>
-        <w:t>Unidad 2</w:t>
-      </w:r>
-    </w:p>
-    <w:p>
-      <w:r>
+        <w:rPr>
+          <w:noProof/>
+          <w:lang w:eastAsia="es-CO"/>
+        </w:rPr>
+        <w:lastRenderedPageBreak/>
         <w:drawing>
-          <wp:inline distT="0" distB="0" distL="0" distR="0" wp14:anchorId="0387ECED" wp14:editId="7B37EBE9">
-            <wp:extent cx="5612130" cy="2781935"/>
-            <wp:effectExtent l="0" t="0" r="7620" b="0"/>
-            <wp:docPr id="18" name="Imagen 18"/>
+          <wp:inline distT="0" distB="0" distL="0" distR="0" wp14:anchorId="25D1BBE9" wp14:editId="5328C30F">
+            <wp:extent cx="5612130" cy="2792730"/>
+            <wp:effectExtent l="0" t="0" r="7620" b="7620"/>
+            <wp:docPr id="17" name="Imagen 17"/>
             <wp:cNvGraphicFramePr>
               <a:graphicFrameLocks xmlns:a="http://schemas.openxmlformats.org/drawingml/2006/main" noChangeAspect="1"/>
             </wp:cNvGraphicFramePr>
@@ -3125,7 +3084,7 @@
                   <pic:spPr>
                     <a:xfrm>
                       <a:off x="0" y="0"/>
-                      <a:ext cx="5612130" cy="2781935"/>
+                      <a:ext cx="5612130" cy="2792730"/>
                     </a:xfrm>
                     <a:prstGeom prst="rect">
                       <a:avLst/>
@@ -3139,119 +3098,26 @@
       </w:r>
     </w:p>
     <w:p>
-      <w:r>
-        <w:t xml:space="preserve">Se necesita tener todo lo </w:t>
-      </w:r>
-      <w:proofErr w:type="spellStart"/>
-      <w:r>
-        <w:t>comitiad</w:t>
-      </w:r>
-      <w:proofErr w:type="spellEnd"/>
-      <w:r>
-        <w:t xml:space="preserve"> en un espacio de trabajo remoto para que muchos usuarios puedan ver el </w:t>
-      </w:r>
-      <w:proofErr w:type="spellStart"/>
-      <w:r>
-        <w:t>codigo</w:t>
-      </w:r>
-      <w:proofErr w:type="spellEnd"/>
-      <w:r>
-        <w:t>.</w:t>
-      </w:r>
-    </w:p>
-    <w:p>
-      <w:proofErr w:type="spellStart"/>
-      <w:r>
-        <w:t>Git</w:t>
-      </w:r>
-      <w:proofErr w:type="spellEnd"/>
-      <w:r>
-        <w:t xml:space="preserve"> clone </w:t>
-      </w:r>
-      <w:proofErr w:type="spellStart"/>
-      <w:r>
-        <w:t>url</w:t>
-      </w:r>
-      <w:proofErr w:type="spellEnd"/>
-      <w:r>
-        <w:sym w:font="Wingdings" w:char="F0E8"/>
-      </w:r>
-      <w:r>
-        <w:t xml:space="preserve"> es para traer los datos de </w:t>
-      </w:r>
-      <w:proofErr w:type="spellStart"/>
-      <w:r>
-        <w:t>iun</w:t>
-      </w:r>
-      <w:proofErr w:type="spellEnd"/>
-      <w:r>
-        <w:t xml:space="preserve"> servidor remoto como </w:t>
-      </w:r>
-      <w:proofErr w:type="spellStart"/>
-      <w:r>
-        <w:t>github</w:t>
-      </w:r>
-      <w:proofErr w:type="spellEnd"/>
-      <w:r>
-        <w:t xml:space="preserve">, l </w:t>
-      </w:r>
-      <w:proofErr w:type="spellStart"/>
-      <w:r>
-        <w:t>oque</w:t>
-      </w:r>
-      <w:proofErr w:type="spellEnd"/>
-      <w:r>
-        <w:t xml:space="preserve"> </w:t>
-      </w:r>
-      <w:proofErr w:type="spellStart"/>
-      <w:r>
-        <w:t>hacees</w:t>
-      </w:r>
-      <w:proofErr w:type="spellEnd"/>
-      <w:r>
-        <w:t xml:space="preserve"> clonar </w:t>
-      </w:r>
-      <w:proofErr w:type="spellStart"/>
-      <w:r>
-        <w:t>losdatos</w:t>
-      </w:r>
-      <w:proofErr w:type="spellEnd"/>
-      <w:r>
-        <w:t xml:space="preserve">  y </w:t>
-      </w:r>
-      <w:proofErr w:type="spellStart"/>
-      <w:r>
-        <w:t>alamcena</w:t>
-      </w:r>
-      <w:proofErr w:type="spellEnd"/>
-      <w:r>
-        <w:t xml:space="preserve"> una copia del master en el directorio de trabajo  y crea una base de datos </w:t>
-      </w:r>
-      <w:proofErr w:type="spellStart"/>
-      <w:r>
-        <w:t>historicos</w:t>
-      </w:r>
-      <w:proofErr w:type="spellEnd"/>
-      <w:r>
-        <w:t xml:space="preserve"> en el </w:t>
-      </w:r>
-      <w:proofErr w:type="spellStart"/>
-      <w:r>
-        <w:t>repositoirio</w:t>
-      </w:r>
-      <w:proofErr w:type="spellEnd"/>
-      <w:r>
-        <w:t xml:space="preserve"> local:</w:t>
-      </w:r>
-    </w:p>
-    <w:p>
-      <w:r>
-        <w:lastRenderedPageBreak/>
+      <w:pPr>
+        <w:pBdr>
+          <w:bottom w:val="single" w:sz="6" w:space="1" w:color="auto"/>
+        </w:pBdr>
+      </w:pPr>
+      <w:r>
+        <w:t>Unidad 2</w:t>
+      </w:r>
+    </w:p>
+    <w:p>
+      <w:r>
+        <w:rPr>
+          <w:noProof/>
+          <w:lang w:eastAsia="es-CO"/>
+        </w:rPr>
         <w:drawing>
-          <wp:inline distT="0" distB="0" distL="0" distR="0" wp14:anchorId="4FDDC122" wp14:editId="55A4F8D0">
-            <wp:extent cx="5612130" cy="2952115"/>
-            <wp:effectExtent l="0" t="0" r="7620" b="635"/>
-            <wp:docPr id="19" name="Imagen 19"/>
+          <wp:inline distT="0" distB="0" distL="0" distR="0" wp14:anchorId="0387ECED" wp14:editId="7B37EBE9">
+            <wp:extent cx="5612130" cy="2781935"/>
+            <wp:effectExtent l="0" t="0" r="7620" b="0"/>
+            <wp:docPr id="18" name="Imagen 18"/>
             <wp:cNvGraphicFramePr>
               <a:graphicFrameLocks xmlns:a="http://schemas.openxmlformats.org/drawingml/2006/main" noChangeAspect="1"/>
             </wp:cNvGraphicFramePr>
@@ -3271,6 +3137,156 @@
                   <pic:spPr>
                     <a:xfrm>
                       <a:off x="0" y="0"/>
+                      <a:ext cx="5612130" cy="2781935"/>
+                    </a:xfrm>
+                    <a:prstGeom prst="rect">
+                      <a:avLst/>
+                    </a:prstGeom>
+                  </pic:spPr>
+                </pic:pic>
+              </a:graphicData>
+            </a:graphic>
+          </wp:inline>
+        </w:drawing>
+      </w:r>
+    </w:p>
+    <w:p>
+      <w:r>
+        <w:t xml:space="preserve">Se necesita tener todo lo </w:t>
+      </w:r>
+      <w:proofErr w:type="spellStart"/>
+      <w:r>
+        <w:t>comitiad</w:t>
+      </w:r>
+      <w:proofErr w:type="spellEnd"/>
+      <w:r>
+        <w:t xml:space="preserve"> en un espacio de trabajo remoto para que muchos usuarios puedan ver el </w:t>
+      </w:r>
+      <w:proofErr w:type="spellStart"/>
+      <w:r>
+        <w:t>codigo</w:t>
+      </w:r>
+      <w:proofErr w:type="spellEnd"/>
+      <w:r>
+        <w:t>.</w:t>
+      </w:r>
+    </w:p>
+    <w:p>
+      <w:proofErr w:type="spellStart"/>
+      <w:r>
+        <w:t>Git</w:t>
+      </w:r>
+      <w:proofErr w:type="spellEnd"/>
+      <w:r>
+        <w:t xml:space="preserve"> clone </w:t>
+      </w:r>
+      <w:proofErr w:type="spellStart"/>
+      <w:r>
+        <w:t>url</w:t>
+      </w:r>
+      <w:proofErr w:type="spellEnd"/>
+      <w:r>
+        <w:sym w:font="Wingdings" w:char="F0E8"/>
+      </w:r>
+      <w:r>
+        <w:t xml:space="preserve"> es para traer los datos de </w:t>
+      </w:r>
+      <w:proofErr w:type="spellStart"/>
+      <w:r>
+        <w:t>iun</w:t>
+      </w:r>
+      <w:proofErr w:type="spellEnd"/>
+      <w:r>
+        <w:t xml:space="preserve"> servidor remoto como </w:t>
+      </w:r>
+      <w:proofErr w:type="spellStart"/>
+      <w:r>
+        <w:t>github</w:t>
+      </w:r>
+      <w:proofErr w:type="spellEnd"/>
+      <w:r>
+        <w:t xml:space="preserve">, l </w:t>
+      </w:r>
+      <w:proofErr w:type="spellStart"/>
+      <w:r>
+        <w:t>oque</w:t>
+      </w:r>
+      <w:proofErr w:type="spellEnd"/>
+      <w:r>
+        <w:t xml:space="preserve"> </w:t>
+      </w:r>
+      <w:proofErr w:type="spellStart"/>
+      <w:r>
+        <w:t>hacees</w:t>
+      </w:r>
+      <w:proofErr w:type="spellEnd"/>
+      <w:r>
+        <w:t xml:space="preserve"> clonar </w:t>
+      </w:r>
+      <w:proofErr w:type="spellStart"/>
+      <w:r>
+        <w:t>losdatos</w:t>
+      </w:r>
+      <w:proofErr w:type="spellEnd"/>
+      <w:r>
+        <w:t xml:space="preserve">  y </w:t>
+      </w:r>
+      <w:proofErr w:type="spellStart"/>
+      <w:r>
+        <w:t>alamcena</w:t>
+      </w:r>
+      <w:proofErr w:type="spellEnd"/>
+      <w:r>
+        <w:t xml:space="preserve"> una copia del master en el directorio de trabajo  y crea una base de datos </w:t>
+      </w:r>
+      <w:proofErr w:type="spellStart"/>
+      <w:r>
+        <w:t>historicos</w:t>
+      </w:r>
+      <w:proofErr w:type="spellEnd"/>
+      <w:r>
+        <w:t xml:space="preserve"> en el </w:t>
+      </w:r>
+      <w:proofErr w:type="spellStart"/>
+      <w:r>
+        <w:t>repositoirio</w:t>
+      </w:r>
+      <w:proofErr w:type="spellEnd"/>
+      <w:r>
+        <w:t xml:space="preserve"> local:</w:t>
+      </w:r>
+    </w:p>
+    <w:p>
+      <w:r>
+        <w:rPr>
+          <w:noProof/>
+          <w:lang w:eastAsia="es-CO"/>
+        </w:rPr>
+        <w:lastRenderedPageBreak/>
+        <w:drawing>
+          <wp:inline distT="0" distB="0" distL="0" distR="0" wp14:anchorId="4FDDC122" wp14:editId="55A4F8D0">
+            <wp:extent cx="5612130" cy="2952115"/>
+            <wp:effectExtent l="0" t="0" r="7620" b="635"/>
+            <wp:docPr id="19" name="Imagen 19"/>
+            <wp:cNvGraphicFramePr>
+              <a:graphicFrameLocks xmlns:a="http://schemas.openxmlformats.org/drawingml/2006/main" noChangeAspect="1"/>
+            </wp:cNvGraphicFramePr>
+            <a:graphic xmlns:a="http://schemas.openxmlformats.org/drawingml/2006/main">
+              <a:graphicData uri="http://schemas.openxmlformats.org/drawingml/2006/picture">
+                <pic:pic xmlns:pic="http://schemas.openxmlformats.org/drawingml/2006/picture">
+                  <pic:nvPicPr>
+                    <pic:cNvPr id="0" name=""/>
+                    <pic:cNvPicPr/>
+                  </pic:nvPicPr>
+                  <pic:blipFill>
+                    <a:blip r:embed="rId24"/>
+                    <a:stretch>
+                      <a:fillRect/>
+                    </a:stretch>
+                  </pic:blipFill>
+                  <pic:spPr>
+                    <a:xfrm>
+                      <a:off x="0" y="0"/>
                       <a:ext cx="5612130" cy="2952115"/>
                     </a:xfrm>
                     <a:prstGeom prst="rect">
@@ -3352,6 +3368,10 @@
     </w:p>
     <w:p>
       <w:r>
+        <w:rPr>
+          <w:noProof/>
+          <w:lang w:eastAsia="es-CO"/>
+        </w:rPr>
         <w:drawing>
           <wp:anchor distT="0" distB="0" distL="114300" distR="114300" simplePos="0" relativeHeight="251658240" behindDoc="0" locked="0" layoutInCell="1" allowOverlap="1" wp14:anchorId="291974A8" wp14:editId="509D1A4F">
             <wp:simplePos x="0" y="0"/>
@@ -3376,7 +3396,7 @@
                     <pic:cNvPicPr/>
                   </pic:nvPicPr>
                   <pic:blipFill>
-                    <a:blip r:embed="rId24">
+                    <a:blip r:embed="rId25">
                       <a:extLst>
                         <a:ext uri="{28A0092B-C50C-407E-A947-70E740481C1C}">
                           <a14:useLocalDpi xmlns:a14="http://schemas.microsoft.com/office/drawing/2010/main" val="0"/>
@@ -3531,6 +3551,10 @@
         <w:t xml:space="preserve"> actual </w:t>
       </w:r>
       <w:r>
+        <w:rPr>
+          <w:noProof/>
+          <w:lang w:eastAsia="es-CO"/>
+        </w:rPr>
         <w:drawing>
           <wp:inline distT="0" distB="0" distL="0" distR="0" wp14:anchorId="35FF6634" wp14:editId="3FE194C0">
             <wp:extent cx="5612130" cy="2699385"/>
@@ -3547,7 +3571,7 @@
                     <pic:cNvPicPr/>
                   </pic:nvPicPr>
                   <pic:blipFill>
-                    <a:blip r:embed="rId25"/>
+                    <a:blip r:embed="rId26"/>
                     <a:stretch>
                       <a:fillRect/>
                     </a:stretch>
@@ -3628,9 +3652,956 @@
       <w:r>
         <w:t xml:space="preserve"> paso en le repositorio.</w:t>
       </w:r>
+    </w:p>
+    <w:p/>
+    <w:p/>
+    <w:p/>
+    <w:p/>
+    <w:p/>
+    <w:p/>
+    <w:p/>
+    <w:p/>
+    <w:p/>
+    <w:p/>
+    <w:p/>
+    <w:p/>
+    <w:p>
+      <w:pPr>
+        <w:pBdr>
+          <w:bottom w:val="single" w:sz="6" w:space="1" w:color="auto"/>
+        </w:pBdr>
+      </w:pPr>
+    </w:p>
+    <w:p>
+      <w:r>
+        <w:lastRenderedPageBreak/>
+        <w:t>Ramas</w:t>
+      </w:r>
+    </w:p>
+    <w:p>
+      <w:r>
+        <w:t xml:space="preserve">Si por ejemplo tengo el archivo articulo.html, que lo tengo en el repositorio  d master, entonces, lo que quiero hacer es que </w:t>
+      </w:r>
+      <w:proofErr w:type="spellStart"/>
+      <w:r>
+        <w:t>apartir</w:t>
+      </w:r>
+      <w:proofErr w:type="spellEnd"/>
+      <w:r>
+        <w:t xml:space="preserve"> de </w:t>
+      </w:r>
+      <w:proofErr w:type="spellStart"/>
+      <w:r>
+        <w:t>alli</w:t>
+      </w:r>
+      <w:proofErr w:type="spellEnd"/>
+      <w:r>
+        <w:t xml:space="preserve"> crear otra rama llamada por ejemplo </w:t>
+      </w:r>
+      <w:proofErr w:type="spellStart"/>
+      <w:r>
+        <w:t>hedaerr</w:t>
+      </w:r>
+      <w:proofErr w:type="spellEnd"/>
+      <w:r>
+        <w:t xml:space="preserve"> que </w:t>
+      </w:r>
+      <w:proofErr w:type="spellStart"/>
+      <w:r>
+        <w:t>creee</w:t>
+      </w:r>
+      <w:proofErr w:type="spellEnd"/>
+      <w:r>
+        <w:t xml:space="preserve"> el </w:t>
+      </w:r>
+      <w:proofErr w:type="spellStart"/>
+      <w:r>
+        <w:t>header</w:t>
+      </w:r>
+      <w:proofErr w:type="spellEnd"/>
+      <w:r>
+        <w:t xml:space="preserve"> de la </w:t>
+      </w:r>
+      <w:proofErr w:type="spellStart"/>
+      <w:r>
+        <w:t>pagina</w:t>
+      </w:r>
+      <w:proofErr w:type="spellEnd"/>
+      <w:r>
+        <w:t xml:space="preserve"> </w:t>
+      </w:r>
+      <w:proofErr w:type="spellStart"/>
+      <w:r>
+        <w:t>html</w:t>
+      </w:r>
+      <w:proofErr w:type="spellEnd"/>
+      <w:r>
+        <w:t xml:space="preserve">  a partir de ese master, y </w:t>
+      </w:r>
+      <w:proofErr w:type="spellStart"/>
+      <w:r>
+        <w:t>luiego</w:t>
+      </w:r>
+      <w:proofErr w:type="spellEnd"/>
+      <w:r>
+        <w:t xml:space="preserve"> fusionar el master y  la rama </w:t>
+      </w:r>
+      <w:proofErr w:type="spellStart"/>
+      <w:r>
+        <w:t>header</w:t>
+      </w:r>
+      <w:proofErr w:type="spellEnd"/>
+      <w:r>
+        <w:t>.</w:t>
+      </w:r>
+    </w:p>
+    <w:p>
+      <w:r>
+        <w:drawing>
+          <wp:inline distT="0" distB="0" distL="0" distR="0" wp14:anchorId="623E3EFC" wp14:editId="09032377">
+            <wp:extent cx="5057143" cy="2114286"/>
+            <wp:effectExtent l="0" t="0" r="0" b="635"/>
+            <wp:docPr id="22" name="Imagen 22"/>
+            <wp:cNvGraphicFramePr>
+              <a:graphicFrameLocks xmlns:a="http://schemas.openxmlformats.org/drawingml/2006/main" noChangeAspect="1"/>
+            </wp:cNvGraphicFramePr>
+            <a:graphic xmlns:a="http://schemas.openxmlformats.org/drawingml/2006/main">
+              <a:graphicData uri="http://schemas.openxmlformats.org/drawingml/2006/picture">
+                <pic:pic xmlns:pic="http://schemas.openxmlformats.org/drawingml/2006/picture">
+                  <pic:nvPicPr>
+                    <pic:cNvPr id="0" name=""/>
+                    <pic:cNvPicPr/>
+                  </pic:nvPicPr>
+                  <pic:blipFill>
+                    <a:blip r:embed="rId27"/>
+                    <a:stretch>
+                      <a:fillRect/>
+                    </a:stretch>
+                  </pic:blipFill>
+                  <pic:spPr>
+                    <a:xfrm>
+                      <a:off x="0" y="0"/>
+                      <a:ext cx="5057143" cy="2114286"/>
+                    </a:xfrm>
+                    <a:prstGeom prst="rect">
+                      <a:avLst/>
+                    </a:prstGeom>
+                  </pic:spPr>
+                </pic:pic>
+              </a:graphicData>
+            </a:graphic>
+          </wp:inline>
+        </w:drawing>
+      </w:r>
+    </w:p>
+    <w:p>
+      <w:pPr>
+        <w:pStyle w:val="Prrafodelista"/>
+        <w:numPr>
+          <w:ilvl w:val="0"/>
+          <w:numId w:val="1"/>
+        </w:numPr>
+      </w:pPr>
+      <w:r>
+        <w:t xml:space="preserve">Entonces le hago </w:t>
+      </w:r>
+      <w:proofErr w:type="spellStart"/>
+      <w:r>
+        <w:t>camcios</w:t>
+      </w:r>
+      <w:proofErr w:type="spellEnd"/>
+      <w:r>
+        <w:t xml:space="preserve"> y agrego </w:t>
+      </w:r>
+      <w:proofErr w:type="spellStart"/>
+      <w:r>
+        <w:t>codigo</w:t>
+      </w:r>
+      <w:proofErr w:type="spellEnd"/>
+      <w:r>
+        <w:t xml:space="preserve">  a mi </w:t>
+      </w:r>
+      <w:proofErr w:type="spellStart"/>
+      <w:r>
+        <w:t>html</w:t>
+      </w:r>
+      <w:proofErr w:type="spellEnd"/>
+      <w:r>
+        <w:t xml:space="preserve"> y </w:t>
+      </w:r>
+      <w:proofErr w:type="spellStart"/>
+      <w:r>
+        <w:t>css</w:t>
+      </w:r>
+      <w:proofErr w:type="spellEnd"/>
+      <w:r>
+        <w:t>.</w:t>
+      </w:r>
+    </w:p>
+    <w:p>
+      <w:pPr>
+        <w:pStyle w:val="Prrafodelista"/>
+        <w:numPr>
+          <w:ilvl w:val="0"/>
+          <w:numId w:val="1"/>
+        </w:numPr>
+      </w:pPr>
+      <w:r>
+        <w:t xml:space="preserve">2. </w:t>
+      </w:r>
+      <w:proofErr w:type="spellStart"/>
+      <w:r>
+        <w:t>Git</w:t>
+      </w:r>
+      <w:proofErr w:type="spellEnd"/>
+      <w:r>
+        <w:t xml:space="preserve"> </w:t>
+      </w:r>
+      <w:proofErr w:type="spellStart"/>
+      <w:r>
+        <w:t>commit</w:t>
+      </w:r>
+      <w:proofErr w:type="spellEnd"/>
+      <w:r>
+        <w:t xml:space="preserve"> –am “mensaje”</w:t>
+      </w:r>
+      <w:r>
+        <w:sym w:font="Wingdings" w:char="F0E8"/>
+      </w:r>
+      <w:r>
+        <w:t xml:space="preserve"> </w:t>
+      </w:r>
+      <w:r>
+        <w:t xml:space="preserve">$ </w:t>
+      </w:r>
+      <w:proofErr w:type="spellStart"/>
+      <w:r>
+        <w:t>git</w:t>
+      </w:r>
+      <w:proofErr w:type="spellEnd"/>
+      <w:r>
+        <w:t xml:space="preserve"> </w:t>
+      </w:r>
+      <w:proofErr w:type="spellStart"/>
+      <w:r>
+        <w:t>commit</w:t>
+      </w:r>
+      <w:proofErr w:type="spellEnd"/>
+      <w:r>
+        <w:t xml:space="preserve"> -am "cambios a </w:t>
+      </w:r>
+      <w:proofErr w:type="spellStart"/>
+      <w:r>
+        <w:t>html</w:t>
+      </w:r>
+      <w:proofErr w:type="spellEnd"/>
+      <w:r>
+        <w:t xml:space="preserve"> y </w:t>
+      </w:r>
+      <w:proofErr w:type="spellStart"/>
+      <w:r>
+        <w:t>css</w:t>
+      </w:r>
+      <w:proofErr w:type="spellEnd"/>
+      <w:r>
+        <w:t>, nuevo  contenido"</w:t>
+      </w:r>
+    </w:p>
+    <w:p>
+      <w:pPr>
+        <w:pStyle w:val="Prrafodelista"/>
+      </w:pPr>
+      <w:proofErr w:type="spellStart"/>
+      <w:proofErr w:type="gramStart"/>
+      <w:r>
+        <w:t>cion</w:t>
+      </w:r>
+      <w:proofErr w:type="spellEnd"/>
+      <w:proofErr w:type="gramEnd"/>
+      <w:r>
+        <w:t xml:space="preserve"> este comando hago el </w:t>
+      </w:r>
+      <w:proofErr w:type="spellStart"/>
+      <w:r>
+        <w:t>git</w:t>
+      </w:r>
+      <w:proofErr w:type="spellEnd"/>
+      <w:r>
+        <w:t xml:space="preserve"> </w:t>
+      </w:r>
+      <w:proofErr w:type="spellStart"/>
+      <w:r>
+        <w:t>add</w:t>
+      </w:r>
+      <w:proofErr w:type="spellEnd"/>
+      <w:r>
+        <w:t xml:space="preserve"> y el </w:t>
+      </w:r>
+      <w:proofErr w:type="spellStart"/>
+      <w:r>
+        <w:t>commit</w:t>
+      </w:r>
+      <w:proofErr w:type="spellEnd"/>
+      <w:r>
+        <w:t xml:space="preserve"> junto, pero solo funciona a archivos que </w:t>
+      </w:r>
+      <w:proofErr w:type="spellStart"/>
+      <w:r>
+        <w:t>habia</w:t>
+      </w:r>
+      <w:proofErr w:type="spellEnd"/>
+      <w:r>
+        <w:t xml:space="preserve"> hecho </w:t>
+      </w:r>
+      <w:proofErr w:type="spellStart"/>
+      <w:r>
+        <w:t>git</w:t>
+      </w:r>
+      <w:proofErr w:type="spellEnd"/>
+      <w:r>
+        <w:t xml:space="preserve"> </w:t>
+      </w:r>
+      <w:proofErr w:type="spellStart"/>
+      <w:r>
+        <w:t>add</w:t>
+      </w:r>
+      <w:proofErr w:type="spellEnd"/>
+      <w:r>
+        <w:t xml:space="preserve">, previamente. </w:t>
+      </w:r>
+    </w:p>
+    <w:p>
+      <w:pPr>
+        <w:pStyle w:val="Prrafodelista"/>
+        <w:numPr>
+          <w:ilvl w:val="0"/>
+          <w:numId w:val="1"/>
+        </w:numPr>
+      </w:pPr>
+      <w:r>
+        <w:t xml:space="preserve">Con </w:t>
+      </w:r>
+      <w:proofErr w:type="spellStart"/>
+      <w:r>
+        <w:t>git</w:t>
+      </w:r>
+      <w:proofErr w:type="spellEnd"/>
+      <w:r>
+        <w:t xml:space="preserve"> show </w:t>
+      </w:r>
+      <w:proofErr w:type="spellStart"/>
+      <w:r>
+        <w:t>aseguirar</w:t>
+      </w:r>
+      <w:proofErr w:type="spellEnd"/>
+      <w:r>
+        <w:t xml:space="preserve"> que mi head </w:t>
+      </w:r>
+      <w:proofErr w:type="spellStart"/>
+      <w:r>
+        <w:t>esta</w:t>
+      </w:r>
+      <w:proofErr w:type="spellEnd"/>
+      <w:r>
+        <w:t xml:space="preserve"> apuntando  </w:t>
+      </w:r>
+      <w:proofErr w:type="spellStart"/>
+      <w:r>
+        <w:t>amii</w:t>
+      </w:r>
+      <w:proofErr w:type="spellEnd"/>
+      <w:r>
+        <w:t xml:space="preserve"> </w:t>
+      </w:r>
+      <w:proofErr w:type="spellStart"/>
+      <w:r>
+        <w:t>area</w:t>
+      </w:r>
+      <w:proofErr w:type="spellEnd"/>
+      <w:r>
+        <w:t xml:space="preserve"> de trabajo  de master:</w:t>
+      </w:r>
+    </w:p>
+    <w:p>
+      <w:pPr>
+        <w:pStyle w:val="Prrafodelista"/>
+      </w:pPr>
+      <w:r>
+        <w:t xml:space="preserve">$ </w:t>
+      </w:r>
+      <w:proofErr w:type="spellStart"/>
+      <w:proofErr w:type="gramStart"/>
+      <w:r>
+        <w:t>git</w:t>
+      </w:r>
+      <w:proofErr w:type="spellEnd"/>
+      <w:proofErr w:type="gramEnd"/>
+      <w:r>
+        <w:t xml:space="preserve"> status</w:t>
+      </w:r>
+    </w:p>
+    <w:p>
+      <w:pPr>
+        <w:pStyle w:val="Prrafodelista"/>
+      </w:pPr>
+      <w:r>
+        <w:t>En la rama master</w:t>
+      </w:r>
+    </w:p>
+    <w:p>
+      <w:pPr>
+        <w:pStyle w:val="Prrafodelista"/>
+      </w:pPr>
+      <w:proofErr w:type="gramStart"/>
+      <w:r>
+        <w:t>nada</w:t>
+      </w:r>
+      <w:proofErr w:type="gramEnd"/>
+      <w:r>
+        <w:t xml:space="preserve"> para hacer </w:t>
+      </w:r>
+      <w:proofErr w:type="spellStart"/>
+      <w:r>
+        <w:t>commit</w:t>
+      </w:r>
+      <w:proofErr w:type="spellEnd"/>
+      <w:r>
+        <w:t>, el árbol de trabajo está limpio</w:t>
+      </w:r>
+      <w:r>
+        <w:t>.</w:t>
+      </w:r>
+    </w:p>
+    <w:p>
+      <w:pPr>
+        <w:pStyle w:val="Prrafodelista"/>
+      </w:pPr>
+      <w:r>
+        <w:t xml:space="preserve">$ </w:t>
+      </w:r>
+      <w:proofErr w:type="spellStart"/>
+      <w:proofErr w:type="gramStart"/>
+      <w:r>
+        <w:t>git</w:t>
+      </w:r>
+      <w:proofErr w:type="spellEnd"/>
+      <w:proofErr w:type="gramEnd"/>
+      <w:r>
+        <w:t xml:space="preserve"> show</w:t>
+      </w:r>
+    </w:p>
+    <w:p>
+      <w:pPr>
+        <w:pStyle w:val="Prrafodelista"/>
+      </w:pPr>
+      <w:proofErr w:type="spellStart"/>
+      <w:proofErr w:type="gramStart"/>
+      <w:r>
+        <w:t>commit</w:t>
+      </w:r>
+      <w:proofErr w:type="spellEnd"/>
+      <w:proofErr w:type="gramEnd"/>
+      <w:r>
+        <w:t xml:space="preserve"> d213287996e6ae7fee67011c55454d20de7aac29 (HEAD -&gt; master)</w:t>
+      </w:r>
+    </w:p>
+    <w:p>
+      <w:pPr>
+        <w:pStyle w:val="Prrafodelista"/>
+        <w:numPr>
+          <w:ilvl w:val="0"/>
+          <w:numId w:val="1"/>
+        </w:numPr>
+      </w:pPr>
+      <w:proofErr w:type="spellStart"/>
+      <w:r>
+        <w:t>Git</w:t>
+      </w:r>
+      <w:proofErr w:type="spellEnd"/>
+      <w:r>
+        <w:t xml:space="preserve"> </w:t>
+      </w:r>
+      <w:proofErr w:type="spellStart"/>
+      <w:r>
+        <w:t>branch</w:t>
+      </w:r>
+      <w:proofErr w:type="spellEnd"/>
+      <w:r>
+        <w:t xml:space="preserve"> </w:t>
+      </w:r>
+      <w:proofErr w:type="spellStart"/>
+      <w:r>
+        <w:t>nombrederama</w:t>
+      </w:r>
+      <w:proofErr w:type="spellEnd"/>
+      <w:r>
+        <w:sym w:font="Wingdings" w:char="F0E8"/>
+      </w:r>
+      <w:r>
+        <w:t xml:space="preserve"> de esta forma creo la rama a </w:t>
+      </w:r>
+      <w:proofErr w:type="spellStart"/>
+      <w:r>
+        <w:t>tranajar</w:t>
+      </w:r>
+      <w:proofErr w:type="spellEnd"/>
+      <w:r>
+        <w:t>.</w:t>
+      </w:r>
+    </w:p>
+    <w:p>
+      <w:pPr>
+        <w:pStyle w:val="Prrafodelista"/>
+        <w:numPr>
+          <w:ilvl w:val="0"/>
+          <w:numId w:val="1"/>
+        </w:numPr>
+      </w:pPr>
+      <w:proofErr w:type="spellStart"/>
+      <w:r>
+        <w:t>Vuielvo</w:t>
+      </w:r>
+      <w:proofErr w:type="spellEnd"/>
+      <w:r>
+        <w:t xml:space="preserve"> a dar </w:t>
+      </w:r>
+      <w:proofErr w:type="spellStart"/>
+      <w:r>
+        <w:t>git</w:t>
+      </w:r>
+      <w:proofErr w:type="spellEnd"/>
+      <w:r>
+        <w:t xml:space="preserve"> show para verificar:</w:t>
+      </w:r>
+    </w:p>
+    <w:p>
+      <w:pPr>
+        <w:pStyle w:val="Prrafodelista"/>
+      </w:pPr>
+      <w:r>
+        <w:t xml:space="preserve">$ </w:t>
+      </w:r>
+      <w:proofErr w:type="spellStart"/>
+      <w:proofErr w:type="gramStart"/>
+      <w:r>
+        <w:t>git</w:t>
+      </w:r>
+      <w:proofErr w:type="spellEnd"/>
+      <w:proofErr w:type="gramEnd"/>
+      <w:r>
+        <w:t xml:space="preserve"> show</w:t>
+      </w:r>
+    </w:p>
+    <w:p>
+      <w:pPr>
+        <w:pStyle w:val="Prrafodelista"/>
+      </w:pPr>
+      <w:proofErr w:type="spellStart"/>
+      <w:proofErr w:type="gramStart"/>
+      <w:r>
+        <w:t>commit</w:t>
+      </w:r>
+      <w:proofErr w:type="spellEnd"/>
+      <w:proofErr w:type="gramEnd"/>
+      <w:r>
+        <w:t xml:space="preserve"> d213287996e6ae7fee67011c55454d20de7aac29 (HEAD -&gt; master, cabecera)</w:t>
+      </w:r>
+    </w:p>
+    <w:p>
+      <w:pPr>
+        <w:pStyle w:val="Prrafodelista"/>
+      </w:pPr>
+      <w:proofErr w:type="spellStart"/>
+      <w:r>
+        <w:t>Author</w:t>
+      </w:r>
+      <w:proofErr w:type="spellEnd"/>
+      <w:r>
+        <w:t>: patm1312 &lt;tarazonap525@gmail.com&gt;</w:t>
+      </w:r>
+    </w:p>
+    <w:p>
+      <w:pPr>
+        <w:pStyle w:val="Prrafodelista"/>
+      </w:pPr>
+      <w:r>
+        <w:t xml:space="preserve">Date:   </w:t>
+      </w:r>
+      <w:proofErr w:type="spellStart"/>
+      <w:r>
+        <w:t>Fri</w:t>
+      </w:r>
+      <w:proofErr w:type="spellEnd"/>
+      <w:r>
+        <w:t xml:space="preserve"> Oct 14 21:28:01 2022 -0500</w:t>
+      </w:r>
+    </w:p>
+    <w:p>
+      <w:pPr>
+        <w:pStyle w:val="Prrafodelista"/>
+      </w:pPr>
+      <w:r>
+        <w:t xml:space="preserve">Lo que me dice es que el ultimo </w:t>
+      </w:r>
+      <w:proofErr w:type="spellStart"/>
+      <w:r>
+        <w:t>ocmmit</w:t>
+      </w:r>
+      <w:proofErr w:type="spellEnd"/>
+      <w:r>
+        <w:t xml:space="preserve"> </w:t>
+      </w:r>
+      <w:proofErr w:type="spellStart"/>
+      <w:r>
+        <w:t>esta</w:t>
+      </w:r>
+      <w:proofErr w:type="spellEnd"/>
+      <w:r>
+        <w:t xml:space="preserve"> pegado a la rama master y  la cabecera, a dos ramas distintas.</w:t>
+      </w:r>
+    </w:p>
+    <w:p>
+      <w:pPr>
+        <w:pStyle w:val="Prrafodelista"/>
+        <w:numPr>
+          <w:ilvl w:val="0"/>
+          <w:numId w:val="1"/>
+        </w:numPr>
+      </w:pPr>
+      <w:proofErr w:type="spellStart"/>
+      <w:r>
+        <w:t>Git</w:t>
+      </w:r>
+      <w:proofErr w:type="spellEnd"/>
+      <w:r>
+        <w:t xml:space="preserve"> </w:t>
+      </w:r>
+      <w:proofErr w:type="spellStart"/>
+      <w:r>
+        <w:t>checkout</w:t>
+      </w:r>
+      <w:proofErr w:type="spellEnd"/>
+      <w:r>
+        <w:t xml:space="preserve"> </w:t>
+      </w:r>
+      <w:proofErr w:type="spellStart"/>
+      <w:r>
+        <w:t>nombrederamacreado</w:t>
+      </w:r>
+      <w:proofErr w:type="spellEnd"/>
+      <w:r>
+        <w:t xml:space="preserve"> </w:t>
+      </w:r>
+      <w:r>
+        <w:sym w:font="Wingdings" w:char="F0E8"/>
+      </w:r>
+      <w:r>
+        <w:t xml:space="preserve"> con este comando me cambio a la rama para trabajar </w:t>
+      </w:r>
+      <w:proofErr w:type="spellStart"/>
+      <w:r>
+        <w:t>alli</w:t>
+      </w:r>
+      <w:proofErr w:type="spellEnd"/>
+      <w:r>
+        <w:t>:</w:t>
+      </w:r>
+    </w:p>
+    <w:p>
+      <w:pPr>
+        <w:pStyle w:val="Prrafodelista"/>
+      </w:pPr>
+      <w:proofErr w:type="spellStart"/>
+      <w:r>
+        <w:t>ubuntupedro@ubuntupedro-desktop</w:t>
+      </w:r>
+      <w:proofErr w:type="spellEnd"/>
+      <w:r>
+        <w:t>:~/Documentos/CURSOS DE PROGRAMACION YOU TUBE/</w:t>
+      </w:r>
+      <w:proofErr w:type="spellStart"/>
+      <w:r>
+        <w:t>git</w:t>
+      </w:r>
+      <w:proofErr w:type="spellEnd"/>
+      <w:r>
+        <w:t xml:space="preserve">$ </w:t>
+      </w:r>
+      <w:proofErr w:type="spellStart"/>
+      <w:r>
+        <w:t>git</w:t>
+      </w:r>
+      <w:proofErr w:type="spellEnd"/>
+      <w:r>
+        <w:t xml:space="preserve"> </w:t>
+      </w:r>
+      <w:proofErr w:type="spellStart"/>
+      <w:r>
+        <w:t>checkout</w:t>
+      </w:r>
+      <w:proofErr w:type="spellEnd"/>
+      <w:r>
+        <w:t xml:space="preserve"> cabecera</w:t>
+      </w:r>
+    </w:p>
+    <w:p>
+      <w:pPr>
+        <w:pStyle w:val="Prrafodelista"/>
+      </w:pPr>
+      <w:r>
+        <w:t>Cambiado a rama 'cabecera'</w:t>
+      </w:r>
+    </w:p>
+    <w:p>
+      <w:pPr>
+        <w:pStyle w:val="Prrafodelista"/>
+        <w:numPr>
+          <w:ilvl w:val="0"/>
+          <w:numId w:val="1"/>
+        </w:numPr>
+      </w:pPr>
+      <w:proofErr w:type="spellStart"/>
+      <w:r>
+        <w:t>Verificao</w:t>
+      </w:r>
+      <w:proofErr w:type="spellEnd"/>
+      <w:r>
+        <w:t xml:space="preserve"> con </w:t>
+      </w:r>
+      <w:proofErr w:type="spellStart"/>
+      <w:r>
+        <w:t>git</w:t>
+      </w:r>
+      <w:proofErr w:type="spellEnd"/>
+      <w:r>
+        <w:t xml:space="preserve"> status:</w:t>
+      </w:r>
+    </w:p>
+    <w:p>
+      <w:pPr>
+        <w:pStyle w:val="Prrafodelista"/>
+      </w:pPr>
+      <w:r>
+        <w:lastRenderedPageBreak/>
+        <w:t xml:space="preserve">$ </w:t>
+      </w:r>
+      <w:proofErr w:type="spellStart"/>
+      <w:proofErr w:type="gramStart"/>
+      <w:r>
+        <w:t>git</w:t>
+      </w:r>
+      <w:proofErr w:type="spellEnd"/>
+      <w:proofErr w:type="gramEnd"/>
+      <w:r>
+        <w:t xml:space="preserve"> status</w:t>
+      </w:r>
+    </w:p>
+    <w:p>
+      <w:pPr>
+        <w:pStyle w:val="Prrafodelista"/>
+      </w:pPr>
+      <w:r>
+        <w:t>En la rama cabecera</w:t>
+      </w:r>
+    </w:p>
+    <w:p>
+      <w:pPr>
+        <w:pStyle w:val="Prrafodelista"/>
+      </w:pPr>
+      <w:proofErr w:type="gramStart"/>
+      <w:r>
+        <w:t>nada</w:t>
+      </w:r>
+      <w:proofErr w:type="gramEnd"/>
+      <w:r>
+        <w:t xml:space="preserve"> para hacer </w:t>
+      </w:r>
+      <w:proofErr w:type="spellStart"/>
+      <w:r>
+        <w:t>commit</w:t>
+      </w:r>
+      <w:proofErr w:type="spellEnd"/>
+      <w:r>
+        <w:t>, el árbol de trabajo está limpio</w:t>
+      </w:r>
+      <w:r>
+        <w:t>.</w:t>
+      </w:r>
+    </w:p>
+    <w:p>
+      <w:pPr>
+        <w:pStyle w:val="Prrafodelista"/>
+      </w:pPr>
+    </w:p>
+    <w:p>
+      <w:pPr>
+        <w:pStyle w:val="Prrafodelista"/>
+        <w:numPr>
+          <w:ilvl w:val="0"/>
+          <w:numId w:val="1"/>
+        </w:numPr>
+      </w:pPr>
+      <w:r>
+        <w:t xml:space="preserve">Ahora </w:t>
+      </w:r>
+      <w:proofErr w:type="spellStart"/>
+      <w:r>
+        <w:t>puiedo</w:t>
+      </w:r>
+      <w:proofErr w:type="spellEnd"/>
+      <w:r>
+        <w:t xml:space="preserve"> empezar a trabajar en esa rama cabecera. </w:t>
+      </w:r>
+      <w:proofErr w:type="spellStart"/>
+      <w:r>
+        <w:t>Grego</w:t>
+      </w:r>
+      <w:proofErr w:type="spellEnd"/>
+      <w:r>
+        <w:t xml:space="preserve"> cosas o modifico el </w:t>
+      </w:r>
+      <w:proofErr w:type="spellStart"/>
+      <w:r>
+        <w:t>codigo</w:t>
+      </w:r>
+      <w:proofErr w:type="spellEnd"/>
+      <w:r>
+        <w:t xml:space="preserve"> y </w:t>
+      </w:r>
+      <w:proofErr w:type="spellStart"/>
+      <w:r>
+        <w:t>asi</w:t>
+      </w:r>
+      <w:proofErr w:type="spellEnd"/>
+      <w:r>
+        <w:t>…</w:t>
+      </w:r>
+    </w:p>
+    <w:p>
+      <w:pPr>
+        <w:pStyle w:val="Prrafodelista"/>
+        <w:numPr>
+          <w:ilvl w:val="0"/>
+          <w:numId w:val="1"/>
+        </w:numPr>
+      </w:pPr>
+      <w:r>
+        <w:t xml:space="preserve">Hago los </w:t>
+      </w:r>
+      <w:proofErr w:type="spellStart"/>
+      <w:r>
+        <w:t>add</w:t>
+      </w:r>
+      <w:proofErr w:type="spellEnd"/>
+      <w:r>
+        <w:t xml:space="preserve"> y los </w:t>
+      </w:r>
+      <w:proofErr w:type="spellStart"/>
+      <w:r>
+        <w:t>commits</w:t>
+      </w:r>
+      <w:proofErr w:type="spellEnd"/>
+      <w:r>
+        <w:t xml:space="preserve"> a esa rama cabecera </w:t>
+      </w:r>
+    </w:p>
+    <w:p>
+      <w:pPr>
+        <w:pStyle w:val="Prrafodelista"/>
+        <w:numPr>
+          <w:ilvl w:val="0"/>
+          <w:numId w:val="1"/>
+        </w:numPr>
+      </w:pPr>
+      <w:r>
+        <w:t xml:space="preserve">Puedo  cambiar  de rama con </w:t>
+      </w:r>
+      <w:proofErr w:type="spellStart"/>
+      <w:r>
+        <w:t>git</w:t>
+      </w:r>
+      <w:proofErr w:type="spellEnd"/>
+      <w:r>
+        <w:t xml:space="preserve"> </w:t>
+      </w:r>
+      <w:proofErr w:type="spellStart"/>
+      <w:r>
+        <w:t>checkout</w:t>
+      </w:r>
+      <w:proofErr w:type="spellEnd"/>
+      <w:r>
+        <w:t xml:space="preserve"> y automáticamente se cambia el </w:t>
+      </w:r>
+      <w:proofErr w:type="spellStart"/>
+      <w:r>
+        <w:t>codigo</w:t>
+      </w:r>
+      <w:proofErr w:type="spellEnd"/>
+      <w:r>
+        <w:t xml:space="preserve">  en </w:t>
+      </w:r>
+      <w:proofErr w:type="spellStart"/>
+      <w:r>
+        <w:t>vcode</w:t>
+      </w:r>
+      <w:proofErr w:type="spellEnd"/>
+      <w:r>
+        <w:t xml:space="preserve">, porque el head se pasa para el ultimo </w:t>
+      </w:r>
+      <w:proofErr w:type="spellStart"/>
+      <w:r>
+        <w:t>commit</w:t>
+      </w:r>
+      <w:proofErr w:type="spellEnd"/>
+      <w:r>
+        <w:t xml:space="preserve"> de la rama master o maestra.</w:t>
+      </w:r>
       <w:bookmarkStart w:id="0" w:name="_GoBack"/>
       <w:bookmarkEnd w:id="0"/>
     </w:p>
+    <w:p>
+      <w:pPr>
+        <w:pStyle w:val="Prrafodelista"/>
+      </w:pPr>
+      <w:r>
+        <w:drawing>
+          <wp:inline distT="0" distB="0" distL="0" distR="0" wp14:anchorId="16A619CD" wp14:editId="7DA625B4">
+            <wp:extent cx="4828572" cy="3066667"/>
+            <wp:effectExtent l="0" t="0" r="0" b="635"/>
+            <wp:docPr id="23" name="Imagen 23"/>
+            <wp:cNvGraphicFramePr>
+              <a:graphicFrameLocks xmlns:a="http://schemas.openxmlformats.org/drawingml/2006/main" noChangeAspect="1"/>
+            </wp:cNvGraphicFramePr>
+            <a:graphic xmlns:a="http://schemas.openxmlformats.org/drawingml/2006/main">
+              <a:graphicData uri="http://schemas.openxmlformats.org/drawingml/2006/picture">
+                <pic:pic xmlns:pic="http://schemas.openxmlformats.org/drawingml/2006/picture">
+                  <pic:nvPicPr>
+                    <pic:cNvPr id="0" name=""/>
+                    <pic:cNvPicPr/>
+                  </pic:nvPicPr>
+                  <pic:blipFill>
+                    <a:blip r:embed="rId28"/>
+                    <a:stretch>
+                      <a:fillRect/>
+                    </a:stretch>
+                  </pic:blipFill>
+                  <pic:spPr>
+                    <a:xfrm>
+                      <a:off x="0" y="0"/>
+                      <a:ext cx="4828572" cy="3066667"/>
+                    </a:xfrm>
+                    <a:prstGeom prst="rect">
+                      <a:avLst/>
+                    </a:prstGeom>
+                  </pic:spPr>
+                </pic:pic>
+              </a:graphicData>
+            </a:graphic>
+          </wp:inline>
+        </w:drawing>
+      </w:r>
+    </w:p>
+    <w:p/>
     <w:sectPr>
       <w:pgSz w:w="12240" w:h="15840"/>
       <w:pgMar w:top="1417" w:right="1701" w:bottom="1417" w:left="1701" w:header="708" w:footer="708" w:gutter="0"/>
@@ -3639,6 +4610,103 @@
     </w:sectPr>
   </w:body>
 </w:document>
+</file>
+
+<file path=word/numbering.xml><?xml version="1.0" encoding="utf-8"?>
+<w:numbering xmlns:wpc="http://schemas.microsoft.com/office/word/2010/wordprocessingCanvas" xmlns:mc="http://schemas.openxmlformats.org/markup-compatibility/2006" xmlns:o="urn:schemas-microsoft-com:office:office" xmlns:r="http://schemas.openxmlformats.org/officeDocument/2006/relationships" xmlns:m="http://schemas.openxmlformats.org/officeDocument/2006/math" xmlns:v="urn:schemas-microsoft-com:vml" xmlns:wp14="http://schemas.microsoft.com/office/word/2010/wordprocessingDrawing" xmlns:wp="http://schemas.openxmlformats.org/drawingml/2006/wordprocessingDrawing" xmlns:w10="urn:schemas-microsoft-com:office:word" xmlns:w="http://schemas.openxmlformats.org/wordprocessingml/2006/main" xmlns:w14="http://schemas.microsoft.com/office/word/2010/wordml" xmlns:wpg="http://schemas.microsoft.com/office/word/2010/wordprocessingGroup" xmlns:wpi="http://schemas.microsoft.com/office/word/2010/wordprocessingInk" xmlns:wne="http://schemas.microsoft.com/office/word/2006/wordml" xmlns:wps="http://schemas.microsoft.com/office/word/2010/wordprocessingShape" mc:Ignorable="w14 wp14">
+  <w:abstractNum w:abstractNumId="0">
+    <w:nsid w:val="2225252E"/>
+    <w:multiLevelType w:val="hybridMultilevel"/>
+    <w:tmpl w:val="ED22E934"/>
+    <w:lvl w:ilvl="0" w:tplc="240A000F">
+      <w:start w:val="1"/>
+      <w:numFmt w:val="decimal"/>
+      <w:lvlText w:val="%1."/>
+      <w:lvlJc w:val="left"/>
+      <w:pPr>
+        <w:ind w:left="720" w:hanging="360"/>
+      </w:pPr>
+      <w:rPr>
+        <w:rFonts w:hint="default"/>
+      </w:rPr>
+    </w:lvl>
+    <w:lvl w:ilvl="1" w:tplc="240A0019" w:tentative="1">
+      <w:start w:val="1"/>
+      <w:numFmt w:val="lowerLetter"/>
+      <w:lvlText w:val="%2."/>
+      <w:lvlJc w:val="left"/>
+      <w:pPr>
+        <w:ind w:left="1440" w:hanging="360"/>
+      </w:pPr>
+    </w:lvl>
+    <w:lvl w:ilvl="2" w:tplc="240A001B" w:tentative="1">
+      <w:start w:val="1"/>
+      <w:numFmt w:val="lowerRoman"/>
+      <w:lvlText w:val="%3."/>
+      <w:lvlJc w:val="right"/>
+      <w:pPr>
+        <w:ind w:left="2160" w:hanging="180"/>
+      </w:pPr>
+    </w:lvl>
+    <w:lvl w:ilvl="3" w:tplc="240A000F" w:tentative="1">
+      <w:start w:val="1"/>
+      <w:numFmt w:val="decimal"/>
+      <w:lvlText w:val="%4."/>
+      <w:lvlJc w:val="left"/>
+      <w:pPr>
+        <w:ind w:left="2880" w:hanging="360"/>
+      </w:pPr>
+    </w:lvl>
+    <w:lvl w:ilvl="4" w:tplc="240A0019" w:tentative="1">
+      <w:start w:val="1"/>
+      <w:numFmt w:val="lowerLetter"/>
+      <w:lvlText w:val="%5."/>
+      <w:lvlJc w:val="left"/>
+      <w:pPr>
+        <w:ind w:left="3600" w:hanging="360"/>
+      </w:pPr>
+    </w:lvl>
+    <w:lvl w:ilvl="5" w:tplc="240A001B" w:tentative="1">
+      <w:start w:val="1"/>
+      <w:numFmt w:val="lowerRoman"/>
+      <w:lvlText w:val="%6."/>
+      <w:lvlJc w:val="right"/>
+      <w:pPr>
+        <w:ind w:left="4320" w:hanging="180"/>
+      </w:pPr>
+    </w:lvl>
+    <w:lvl w:ilvl="6" w:tplc="240A000F" w:tentative="1">
+      <w:start w:val="1"/>
+      <w:numFmt w:val="decimal"/>
+      <w:lvlText w:val="%7."/>
+      <w:lvlJc w:val="left"/>
+      <w:pPr>
+        <w:ind w:left="5040" w:hanging="360"/>
+      </w:pPr>
+    </w:lvl>
+    <w:lvl w:ilvl="7" w:tplc="240A0019" w:tentative="1">
+      <w:start w:val="1"/>
+      <w:numFmt w:val="lowerLetter"/>
+      <w:lvlText w:val="%8."/>
+      <w:lvlJc w:val="left"/>
+      <w:pPr>
+        <w:ind w:left="5760" w:hanging="360"/>
+      </w:pPr>
+    </w:lvl>
+    <w:lvl w:ilvl="8" w:tplc="240A001B" w:tentative="1">
+      <w:start w:val="1"/>
+      <w:numFmt w:val="lowerRoman"/>
+      <w:lvlText w:val="%9."/>
+      <w:lvlJc w:val="right"/>
+      <w:pPr>
+        <w:ind w:left="6480" w:hanging="180"/>
+      </w:pPr>
+    </w:lvl>
+  </w:abstractNum>
+  <w:num w:numId="1">
+    <w:abstractNumId w:val="0"/>
+  </w:num>
+</w:numbering>
 </file>
 
 <file path=word/styles.xml><?xml version="1.0" encoding="utf-8"?>
@@ -3857,6 +4925,17 @@
       <w:sz w:val="16"/>
       <w:szCs w:val="16"/>
     </w:rPr>
+  </w:style>
+  <w:style w:type="paragraph" w:styleId="Prrafodelista">
+    <w:name w:val="List Paragraph"/>
+    <w:basedOn w:val="Normal"/>
+    <w:uiPriority w:val="34"/>
+    <w:qFormat/>
+    <w:rsid w:val="001E7504"/>
+    <w:pPr>
+      <w:ind w:left="720"/>
+      <w:contextualSpacing/>
+    </w:pPr>
   </w:style>
 </w:styles>
 </file>
@@ -4077,6 +5156,17 @@
       <w:sz w:val="16"/>
       <w:szCs w:val="16"/>
     </w:rPr>
+  </w:style>
+  <w:style w:type="paragraph" w:styleId="Prrafodelista">
+    <w:name w:val="List Paragraph"/>
+    <w:basedOn w:val="Normal"/>
+    <w:uiPriority w:val="34"/>
+    <w:qFormat/>
+    <w:rsid w:val="001E7504"/>
+    <w:pPr>
+      <w:ind w:left="720"/>
+      <w:contextualSpacing/>
+    </w:pPr>
   </w:style>
 </w:styles>
 </file>

</xml_diff>